<commit_message>
Fix variables sin uso
</commit_message>
<xml_diff>
--- a/TP-Progra/Informe.docx
+++ b/TP-Progra/Informe.docx
@@ -228,7 +228,7 @@
                                 <a:avLst/>
                               </a:prstGeom>
                               <a:blipFill>
-                                <a:blip r:embed="rId8"/>
+                                <a:blip r:embed="rId9"/>
                                 <a:stretch>
                                   <a:fillRect r="-7574"/>
                                 </a:stretch>
@@ -274,13 +274,13 @@
               </mc:Choice>
               <mc:Fallback>
                 <w:pict>
-                  <v:group w14:anchorId="75913ED3" id="Group 149" o:spid="_x0000_s1026" style="position:absolute;margin-left:0;margin-top:0;width:8in;height:95.7pt;z-index:251662336;mso-width-percent:941;mso-height-percent:121;mso-top-percent:23;mso-position-horizontal:center;mso-position-horizontal-relative:page;mso-position-vertical-relative:page;mso-width-percent:941;mso-height-percent:121;mso-top-percent:23" coordorigin="" coordsize="73152,12161" o:gfxdata="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">
+                  <v:group w14:anchorId="6584C125" id="Group 149" o:spid="_x0000_s1026" style="position:absolute;margin-left:0;margin-top:0;width:8in;height:95.7pt;z-index:251662336;mso-width-percent:941;mso-height-percent:121;mso-top-percent:23;mso-position-horizontal:center;mso-position-horizontal-relative:page;mso-position-vertical-relative:page;mso-width-percent:941;mso-height-percent:121;mso-top-percent:23" coordorigin="" coordsize="73152,12161" o:gfxdata="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">
                     <v:shape id="Rectangle 51" o:spid="_x0000_s1027" style="position:absolute;width:73152;height:11303;visibility:visible;mso-wrap-style:square;v-text-anchor:middle" coordsize="7312660,1129665" o:gfxdata="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" path="m,l7312660,r,1129665l3619500,733425,,1091565,,xe" fillcolor="#4472c4 [3204]" stroked="f" strokeweight="1pt">
                       <v:stroke joinstyle="miter"/>
                       <v:path arrowok="t" o:connecttype="custom" o:connectlocs="0,0;7315200,0;7315200,1130373;3620757,733885;0,1092249;0,0" o:connectangles="0,0,0,0,0,0"/>
                     </v:shape>
                     <v:rect id="Rectangle 151" o:spid="_x0000_s1028" style="position:absolute;width:73152;height:12161;visibility:visible;mso-wrap-style:square;v-text-anchor:middle" o:gfxdata="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" stroked="f" strokeweight="1pt">
-                      <v:fill r:id="rId9" o:title="" recolor="t" rotate="t" type="frame"/>
+                      <v:fill r:id="rId10" o:title="" recolor="t" rotate="t" type="frame"/>
                     </v:rect>
                     <w10:wrap anchorx="page" anchory="page"/>
                   </v:group>
@@ -1134,13 +1134,127 @@
     </w:p>
     <w:p>
       <w:pPr>
-        <w:rPr>
-          <w:b/>
-          <w:bCs/>
-          <w:sz w:val="24"/>
-          <w:szCs w:val="24"/>
-        </w:rPr>
-      </w:pPr>
+        <w:jc w:val="center"/>
+        <w:rPr>
+          <w:b/>
+          <w:bCs/>
+          <w:sz w:val="40"/>
+          <w:szCs w:val="40"/>
+        </w:rPr>
+      </w:pPr>
+      <w:r>
+        <w:rPr>
+          <w:b/>
+          <w:bCs/>
+          <w:sz w:val="40"/>
+          <w:szCs w:val="40"/>
+        </w:rPr>
+        <w:t>Índice</w:t>
+      </w:r>
+    </w:p>
+    <w:p>
+      <w:pPr>
+        <w:jc w:val="both"/>
+        <w:rPr>
+          <w:b/>
+          <w:bCs/>
+          <w:sz w:val="40"/>
+          <w:szCs w:val="40"/>
+        </w:rPr>
+      </w:pPr>
+    </w:p>
+    <w:p>
+      <w:pPr>
+        <w:jc w:val="both"/>
+        <w:rPr>
+          <w:b/>
+          <w:bCs/>
+          <w:sz w:val="40"/>
+          <w:szCs w:val="40"/>
+        </w:rPr>
+      </w:pPr>
+      <w:r>
+        <w:rPr>
+          <w:b/>
+          <w:bCs/>
+          <w:sz w:val="40"/>
+          <w:szCs w:val="40"/>
+        </w:rPr>
+        <w:t>Introducción…………………………………………………….. 2</w:t>
+      </w:r>
+    </w:p>
+    <w:p>
+      <w:pPr>
+        <w:jc w:val="both"/>
+        <w:rPr>
+          <w:b/>
+          <w:bCs/>
+          <w:sz w:val="40"/>
+          <w:szCs w:val="40"/>
+        </w:rPr>
+      </w:pPr>
+    </w:p>
+    <w:p>
+      <w:pPr>
+        <w:jc w:val="both"/>
+        <w:rPr>
+          <w:b/>
+          <w:bCs/>
+          <w:sz w:val="40"/>
+          <w:szCs w:val="40"/>
+        </w:rPr>
+      </w:pPr>
+      <w:r>
+        <w:rPr>
+          <w:b/>
+          <w:bCs/>
+          <w:sz w:val="40"/>
+          <w:szCs w:val="40"/>
+        </w:rPr>
+        <w:t>Descripción………………………………………………………. 3</w:t>
+      </w:r>
+    </w:p>
+    <w:p>
+      <w:pPr>
+        <w:jc w:val="both"/>
+        <w:rPr>
+          <w:b/>
+          <w:bCs/>
+          <w:sz w:val="40"/>
+          <w:szCs w:val="40"/>
+        </w:rPr>
+      </w:pPr>
+    </w:p>
+    <w:p>
+      <w:pPr>
+        <w:jc w:val="both"/>
+        <w:rPr>
+          <w:b/>
+          <w:bCs/>
+          <w:sz w:val="40"/>
+          <w:szCs w:val="40"/>
+        </w:rPr>
+      </w:pPr>
+      <w:r>
+        <w:rPr>
+          <w:b/>
+          <w:bCs/>
+          <w:sz w:val="40"/>
+          <w:szCs w:val="40"/>
+        </w:rPr>
+        <w:t>Implementación………………………………………………..</w:t>
+      </w:r>
+      <w:bookmarkStart w:id="0" w:name="_GoBack"/>
+      <w:bookmarkEnd w:id="0"/>
+      <w:r>
+        <w:rPr>
+          <w:b/>
+          <w:bCs/>
+          <w:sz w:val="40"/>
+          <w:szCs w:val="40"/>
+        </w:rPr>
+        <w:t xml:space="preserve"> 8</w:t>
+      </w:r>
     </w:p>
     <w:p>
       <w:pPr>
@@ -1418,7 +1532,6 @@
           <w:sz w:val="32"/>
           <w:szCs w:val="32"/>
         </w:rPr>
-        <w:lastRenderedPageBreak/>
         <w:t>Introducción</w:t>
       </w:r>
     </w:p>
@@ -1624,7 +1737,6 @@
           <w:sz w:val="32"/>
           <w:szCs w:val="32"/>
         </w:rPr>
-        <w:lastRenderedPageBreak/>
         <w:t>Descripción</w:t>
       </w:r>
     </w:p>
@@ -1651,7 +1763,7 @@
           <w:ilvl w:val="0"/>
           <w:numId w:val="1"/>
         </w:numPr>
-        <w:spacing w:line="360" w:lineRule="auto"/>
+        <w:spacing w:line="240" w:lineRule="auto"/>
         <w:rPr>
           <w:sz w:val="24"/>
           <w:szCs w:val="24"/>
@@ -1672,7 +1784,7 @@
           <w:ilvl w:val="0"/>
           <w:numId w:val="1"/>
         </w:numPr>
-        <w:spacing w:line="360" w:lineRule="auto"/>
+        <w:spacing w:line="240" w:lineRule="auto"/>
         <w:rPr>
           <w:sz w:val="24"/>
           <w:szCs w:val="24"/>
@@ -1693,7 +1805,7 @@
           <w:ilvl w:val="0"/>
           <w:numId w:val="1"/>
         </w:numPr>
-        <w:spacing w:line="360" w:lineRule="auto"/>
+        <w:spacing w:line="240" w:lineRule="auto"/>
         <w:rPr>
           <w:sz w:val="24"/>
           <w:szCs w:val="24"/>
@@ -1714,7 +1826,7 @@
           <w:ilvl w:val="0"/>
           <w:numId w:val="1"/>
         </w:numPr>
-        <w:spacing w:line="360" w:lineRule="auto"/>
+        <w:spacing w:line="240" w:lineRule="auto"/>
         <w:rPr>
           <w:sz w:val="24"/>
           <w:szCs w:val="24"/>
@@ -1735,7 +1847,7 @@
           <w:ilvl w:val="0"/>
           <w:numId w:val="1"/>
         </w:numPr>
-        <w:spacing w:line="360" w:lineRule="auto"/>
+        <w:spacing w:line="240" w:lineRule="auto"/>
         <w:rPr>
           <w:sz w:val="24"/>
           <w:szCs w:val="24"/>
@@ -1756,7 +1868,7 @@
           <w:ilvl w:val="0"/>
           <w:numId w:val="1"/>
         </w:numPr>
-        <w:spacing w:line="360" w:lineRule="auto"/>
+        <w:spacing w:line="240" w:lineRule="auto"/>
         <w:rPr>
           <w:sz w:val="24"/>
           <w:szCs w:val="24"/>
@@ -1777,34 +1889,3225 @@
           <w:ilvl w:val="0"/>
           <w:numId w:val="1"/>
         </w:numPr>
+        <w:spacing w:line="240" w:lineRule="auto"/>
+        <w:rPr>
+          <w:sz w:val="24"/>
+          <w:szCs w:val="24"/>
+        </w:rPr>
+      </w:pPr>
+      <w:r>
+        <w:rPr>
+          <w:sz w:val="24"/>
+          <w:szCs w:val="24"/>
+        </w:rPr>
+        <w:t>Disparo</w:t>
+      </w:r>
+    </w:p>
+    <w:p>
+      <w:pPr>
+        <w:pStyle w:val="ListParagraph"/>
+        <w:numPr>
+          <w:ilvl w:val="0"/>
+          <w:numId w:val="1"/>
+        </w:numPr>
+        <w:spacing w:line="240" w:lineRule="auto"/>
+        <w:rPr>
+          <w:sz w:val="24"/>
+          <w:szCs w:val="24"/>
+        </w:rPr>
+      </w:pPr>
+      <w:r>
+        <w:rPr>
+          <w:sz w:val="24"/>
+          <w:szCs w:val="24"/>
+        </w:rPr>
+        <w:t>Tiempo</w:t>
+      </w:r>
+    </w:p>
+    <w:p>
+      <w:pPr>
+        <w:spacing w:line="240" w:lineRule="auto"/>
+        <w:rPr>
+          <w:b/>
+          <w:bCs/>
+          <w:sz w:val="24"/>
+          <w:szCs w:val="24"/>
+        </w:rPr>
+      </w:pPr>
+      <w:r>
+        <w:rPr>
+          <w:b/>
+          <w:bCs/>
+          <w:sz w:val="24"/>
+          <w:szCs w:val="24"/>
+        </w:rPr>
+        <w:t>Clase Juego</w:t>
+      </w:r>
+    </w:p>
+    <w:p>
+      <w:pPr>
+        <w:spacing w:line="240" w:lineRule="auto"/>
+        <w:rPr>
+          <w:b/>
+          <w:bCs/>
+          <w:sz w:val="24"/>
+          <w:szCs w:val="24"/>
+        </w:rPr>
+      </w:pPr>
+      <w:r>
+        <w:rPr>
+          <w:b/>
+          <w:bCs/>
+          <w:sz w:val="24"/>
+          <w:szCs w:val="24"/>
+        </w:rPr>
+        <w:t>Variables de instancia:</w:t>
+      </w:r>
+    </w:p>
+    <w:p>
+      <w:pPr>
+        <w:autoSpaceDE w:val="0"/>
+        <w:autoSpaceDN w:val="0"/>
+        <w:adjustRightInd w:val="0"/>
+        <w:spacing w:after="0" w:line="240" w:lineRule="auto"/>
+        <w:rPr>
+          <w:rFonts w:ascii="Consolas" w:hAnsi="Consolas" w:cs="Consolas"/>
+          <w:sz w:val="24"/>
+          <w:szCs w:val="24"/>
+        </w:rPr>
+      </w:pPr>
+      <w:r>
+        <w:rPr>
+          <w:rFonts w:ascii="Consolas" w:hAnsi="Consolas" w:cs="Consolas"/>
+          <w:sz w:val="24"/>
+          <w:szCs w:val="24"/>
+        </w:rPr>
+        <w:t>private Entorno entorno;</w:t>
+      </w:r>
+    </w:p>
+    <w:p>
+      <w:pPr>
+        <w:autoSpaceDE w:val="0"/>
+        <w:autoSpaceDN w:val="0"/>
+        <w:adjustRightInd w:val="0"/>
+        <w:spacing w:after="0" w:line="240" w:lineRule="auto"/>
+        <w:rPr>
+          <w:rFonts w:ascii="Consolas" w:hAnsi="Consolas" w:cs="Consolas"/>
+          <w:sz w:val="24"/>
+          <w:szCs w:val="24"/>
+        </w:rPr>
+      </w:pPr>
+      <w:r>
+        <w:rPr>
+          <w:rFonts w:ascii="Consolas" w:hAnsi="Consolas" w:cs="Consolas"/>
+          <w:sz w:val="24"/>
+          <w:szCs w:val="24"/>
+        </w:rPr>
+        <w:t>private Mikasa mikasa;</w:t>
+      </w:r>
+    </w:p>
+    <w:p>
+      <w:pPr>
+        <w:autoSpaceDE w:val="0"/>
+        <w:autoSpaceDN w:val="0"/>
+        <w:adjustRightInd w:val="0"/>
+        <w:spacing w:after="0" w:line="240" w:lineRule="auto"/>
+        <w:rPr>
+          <w:rFonts w:ascii="Consolas" w:hAnsi="Consolas" w:cs="Consolas"/>
+          <w:sz w:val="24"/>
+          <w:szCs w:val="24"/>
+        </w:rPr>
+      </w:pPr>
+      <w:r>
+        <w:rPr>
+          <w:rFonts w:ascii="Consolas" w:hAnsi="Consolas" w:cs="Consolas"/>
+          <w:sz w:val="24"/>
+          <w:szCs w:val="24"/>
+        </w:rPr>
+        <w:t>private Suero suero;</w:t>
+      </w:r>
+    </w:p>
+    <w:p>
+      <w:pPr>
+        <w:autoSpaceDE w:val="0"/>
+        <w:autoSpaceDN w:val="0"/>
+        <w:adjustRightInd w:val="0"/>
+        <w:spacing w:after="0" w:line="240" w:lineRule="auto"/>
+        <w:rPr>
+          <w:rFonts w:ascii="Consolas" w:hAnsi="Consolas" w:cs="Consolas"/>
+          <w:sz w:val="24"/>
+          <w:szCs w:val="24"/>
+        </w:rPr>
+      </w:pPr>
+      <w:r>
+        <w:rPr>
+          <w:rFonts w:ascii="Consolas" w:hAnsi="Consolas" w:cs="Consolas"/>
+          <w:sz w:val="24"/>
+          <w:szCs w:val="24"/>
+        </w:rPr>
+        <w:t>private Tiempo tiempo;</w:t>
+      </w:r>
+    </w:p>
+    <w:p>
+      <w:pPr>
+        <w:autoSpaceDE w:val="0"/>
+        <w:autoSpaceDN w:val="0"/>
+        <w:adjustRightInd w:val="0"/>
+        <w:spacing w:after="0" w:line="240" w:lineRule="auto"/>
+        <w:rPr>
+          <w:rFonts w:ascii="Consolas" w:hAnsi="Consolas" w:cs="Consolas"/>
+          <w:sz w:val="24"/>
+          <w:szCs w:val="24"/>
+        </w:rPr>
+      </w:pPr>
+      <w:r>
+        <w:rPr>
+          <w:rFonts w:ascii="Consolas" w:hAnsi="Consolas" w:cs="Consolas"/>
+          <w:sz w:val="24"/>
+          <w:szCs w:val="24"/>
+        </w:rPr>
+        <w:t>private Image imageFondo;</w:t>
+      </w:r>
+    </w:p>
+    <w:p>
+      <w:pPr>
+        <w:autoSpaceDE w:val="0"/>
+        <w:autoSpaceDN w:val="0"/>
+        <w:adjustRightInd w:val="0"/>
+        <w:spacing w:after="0" w:line="240" w:lineRule="auto"/>
+        <w:rPr>
+          <w:rFonts w:ascii="Consolas" w:hAnsi="Consolas" w:cs="Consolas"/>
+          <w:sz w:val="24"/>
+          <w:szCs w:val="24"/>
+        </w:rPr>
+      </w:pPr>
+      <w:r>
+        <w:rPr>
+          <w:rFonts w:ascii="Consolas" w:hAnsi="Consolas" w:cs="Consolas"/>
+          <w:sz w:val="24"/>
+          <w:szCs w:val="24"/>
+        </w:rPr>
+        <w:t>private Lista&lt;Disparo&gt; disparos;</w:t>
+      </w:r>
+    </w:p>
+    <w:p>
+      <w:pPr>
+        <w:autoSpaceDE w:val="0"/>
+        <w:autoSpaceDN w:val="0"/>
+        <w:adjustRightInd w:val="0"/>
+        <w:spacing w:after="0" w:line="240" w:lineRule="auto"/>
+        <w:rPr>
+          <w:rFonts w:ascii="Consolas" w:hAnsi="Consolas" w:cs="Consolas"/>
+          <w:sz w:val="24"/>
+          <w:szCs w:val="24"/>
+        </w:rPr>
+      </w:pPr>
+      <w:r>
+        <w:rPr>
+          <w:rFonts w:ascii="Consolas" w:hAnsi="Consolas" w:cs="Consolas"/>
+          <w:sz w:val="24"/>
+          <w:szCs w:val="24"/>
+        </w:rPr>
+        <w:t>private Obstaculos obstaculos;</w:t>
+      </w:r>
+    </w:p>
+    <w:p>
+      <w:pPr>
+        <w:autoSpaceDE w:val="0"/>
+        <w:autoSpaceDN w:val="0"/>
+        <w:adjustRightInd w:val="0"/>
+        <w:spacing w:after="0" w:line="240" w:lineRule="auto"/>
+        <w:rPr>
+          <w:rFonts w:ascii="Consolas" w:hAnsi="Consolas" w:cs="Consolas"/>
+          <w:sz w:val="24"/>
+          <w:szCs w:val="24"/>
+        </w:rPr>
+      </w:pPr>
+      <w:r>
+        <w:rPr>
+          <w:rFonts w:ascii="Consolas" w:hAnsi="Consolas" w:cs="Consolas"/>
+          <w:sz w:val="24"/>
+          <w:szCs w:val="24"/>
+        </w:rPr>
+        <w:t>private boolean item;</w:t>
+      </w:r>
+    </w:p>
+    <w:p>
+      <w:pPr>
+        <w:autoSpaceDE w:val="0"/>
+        <w:autoSpaceDN w:val="0"/>
+        <w:adjustRightInd w:val="0"/>
+        <w:spacing w:after="0" w:line="240" w:lineRule="auto"/>
+        <w:rPr>
+          <w:rFonts w:ascii="Consolas" w:hAnsi="Consolas" w:cs="Consolas"/>
+          <w:sz w:val="24"/>
+          <w:szCs w:val="24"/>
+        </w:rPr>
+      </w:pPr>
+      <w:r>
+        <w:rPr>
+          <w:rFonts w:ascii="Consolas" w:hAnsi="Consolas" w:cs="Consolas"/>
+          <w:sz w:val="24"/>
+          <w:szCs w:val="24"/>
+        </w:rPr>
+        <w:t>private Lista&lt;Titan&gt; titanes;</w:t>
+      </w:r>
+    </w:p>
+    <w:p>
+      <w:pPr>
+        <w:autoSpaceDE w:val="0"/>
+        <w:autoSpaceDN w:val="0"/>
+        <w:adjustRightInd w:val="0"/>
+        <w:spacing w:after="0" w:line="240" w:lineRule="auto"/>
+        <w:rPr>
+          <w:rFonts w:ascii="Consolas" w:hAnsi="Consolas" w:cs="Consolas"/>
+          <w:sz w:val="24"/>
+          <w:szCs w:val="24"/>
+        </w:rPr>
+      </w:pPr>
+      <w:r>
+        <w:rPr>
+          <w:rFonts w:ascii="Consolas" w:hAnsi="Consolas" w:cs="Consolas"/>
+          <w:sz w:val="24"/>
+          <w:szCs w:val="24"/>
+        </w:rPr>
+        <w:t>private int tickUltimoTitan;</w:t>
+      </w:r>
+    </w:p>
+    <w:p>
+      <w:pPr>
+        <w:autoSpaceDE w:val="0"/>
+        <w:autoSpaceDN w:val="0"/>
+        <w:adjustRightInd w:val="0"/>
+        <w:spacing w:after="0" w:line="240" w:lineRule="auto"/>
+        <w:rPr>
+          <w:rFonts w:ascii="Consolas" w:hAnsi="Consolas" w:cs="Consolas"/>
+          <w:sz w:val="24"/>
+          <w:szCs w:val="24"/>
+        </w:rPr>
+      </w:pPr>
+      <w:r>
+        <w:rPr>
+          <w:rFonts w:ascii="Consolas" w:hAnsi="Consolas" w:cs="Consolas"/>
+          <w:sz w:val="24"/>
+          <w:szCs w:val="24"/>
+        </w:rPr>
+        <w:t>private int puntos;</w:t>
+      </w:r>
+    </w:p>
+    <w:p>
+      <w:pPr>
+        <w:spacing w:line="240" w:lineRule="auto"/>
+      </w:pPr>
+      <w:r>
+        <w:rPr>
+          <w:rFonts w:ascii="Consolas" w:hAnsi="Consolas" w:cs="Consolas"/>
+          <w:sz w:val="24"/>
+          <w:szCs w:val="24"/>
+        </w:rPr>
+        <w:t>private int eliminados;</w:t>
+      </w:r>
+    </w:p>
+    <w:p>
+      <w:pPr>
         <w:spacing w:line="360" w:lineRule="auto"/>
         <w:rPr>
-          <w:sz w:val="24"/>
-          <w:szCs w:val="24"/>
-        </w:rPr>
-      </w:pPr>
-      <w:r>
-        <w:rPr>
+          <w:b/>
+          <w:bCs/>
+          <w:sz w:val="24"/>
+          <w:szCs w:val="24"/>
+        </w:rPr>
+      </w:pPr>
+      <w:r>
+        <w:rPr>
+          <w:b/>
+          <w:bCs/>
+          <w:sz w:val="24"/>
+          <w:szCs w:val="24"/>
+        </w:rPr>
+        <w:t>Métodos</w:t>
+      </w:r>
+      <w:r>
+        <w:rPr>
+          <w:b/>
+          <w:bCs/>
+          <w:sz w:val="24"/>
+          <w:szCs w:val="24"/>
+        </w:rPr>
+        <w:t>:</w:t>
+      </w:r>
+    </w:p>
+    <w:p>
+      <w:pPr>
+        <w:pBdr>
+          <w:top w:val="nil"/>
+          <w:left w:val="nil"/>
+          <w:bottom w:val="nil"/>
+          <w:right w:val="nil"/>
+          <w:between w:val="nil"/>
+        </w:pBdr>
+        <w:spacing w:after="0" w:line="276" w:lineRule="auto"/>
+        <w:rPr>
+          <w:color w:val="000000"/>
+          <w:sz w:val="24"/>
+          <w:szCs w:val="24"/>
+        </w:rPr>
+      </w:pPr>
+      <w:r>
+        <w:rPr>
+          <w:color w:val="000000"/>
+          <w:sz w:val="24"/>
+          <w:szCs w:val="24"/>
+        </w:rPr>
+        <w:t>J</w:t>
+      </w:r>
+      <w:r>
+        <w:rPr>
+          <w:color w:val="000000"/>
+          <w:sz w:val="24"/>
+          <w:szCs w:val="24"/>
+        </w:rPr>
+        <w:t>uego</w:t>
+      </w:r>
+      <w:r>
+        <w:rPr>
+          <w:color w:val="000000"/>
+          <w:sz w:val="24"/>
+          <w:szCs w:val="24"/>
+        </w:rPr>
+        <w:t xml:space="preserve"> </w:t>
+      </w:r>
+      <w:r>
+        <w:rPr>
+          <w:color w:val="000000"/>
+          <w:sz w:val="24"/>
+          <w:szCs w:val="24"/>
+        </w:rPr>
+        <w:t>(): Constructor de la clase que instancia los objetos necesarios para el correcto funcionamiento del juego.</w:t>
+      </w:r>
+    </w:p>
+    <w:p>
+      <w:pPr>
+        <w:pBdr>
+          <w:top w:val="nil"/>
+          <w:left w:val="nil"/>
+          <w:bottom w:val="nil"/>
+          <w:right w:val="nil"/>
+          <w:between w:val="nil"/>
+        </w:pBdr>
+        <w:spacing w:after="0" w:line="276" w:lineRule="auto"/>
+        <w:rPr>
+          <w:color w:val="000000"/>
+          <w:sz w:val="24"/>
+          <w:szCs w:val="24"/>
+        </w:rPr>
+      </w:pPr>
+    </w:p>
+    <w:p>
+      <w:pPr>
+        <w:pBdr>
+          <w:top w:val="nil"/>
+          <w:left w:val="nil"/>
+          <w:bottom w:val="nil"/>
+          <w:right w:val="nil"/>
+          <w:between w:val="nil"/>
+        </w:pBdr>
+        <w:spacing w:after="0" w:line="276" w:lineRule="auto"/>
+        <w:rPr>
+          <w:color w:val="000000"/>
+          <w:sz w:val="24"/>
+          <w:szCs w:val="24"/>
+        </w:rPr>
+      </w:pPr>
+      <w:r>
+        <w:rPr>
+          <w:color w:val="000000"/>
+          <w:sz w:val="24"/>
+          <w:szCs w:val="24"/>
+        </w:rPr>
+        <w:t>Tick</w:t>
+      </w:r>
+      <w:r>
+        <w:rPr>
+          <w:color w:val="000000"/>
+          <w:sz w:val="24"/>
+          <w:szCs w:val="24"/>
+        </w:rPr>
+        <w:t xml:space="preserve"> </w:t>
+      </w:r>
+      <w:r>
+        <w:rPr>
+          <w:color w:val="000000"/>
+          <w:sz w:val="24"/>
+          <w:szCs w:val="24"/>
+        </w:rPr>
+        <w:t xml:space="preserve">(): Actualiza el estado del personaje, los dinos, sus disparos y láser. Además, chequea </w:t>
+      </w:r>
+      <w:r>
+        <w:rPr>
+          <w:color w:val="000000"/>
+          <w:sz w:val="24"/>
+          <w:szCs w:val="24"/>
+        </w:rPr>
+        <w:t>colisiones</w:t>
+      </w:r>
+      <w:r>
+        <w:rPr>
+          <w:color w:val="000000"/>
+          <w:sz w:val="24"/>
+          <w:szCs w:val="24"/>
+        </w:rPr>
+        <w:t xml:space="preserve"> y en el caso de que se deba eliminar un objeto, lo hace.</w:t>
+      </w:r>
+    </w:p>
+    <w:p>
+      <w:pPr>
+        <w:pBdr>
+          <w:top w:val="nil"/>
+          <w:left w:val="nil"/>
+          <w:bottom w:val="nil"/>
+          <w:right w:val="nil"/>
+          <w:between w:val="nil"/>
+        </w:pBdr>
+        <w:spacing w:after="0" w:line="276" w:lineRule="auto"/>
+        <w:rPr>
+          <w:color w:val="000000"/>
+          <w:sz w:val="24"/>
+          <w:szCs w:val="24"/>
+        </w:rPr>
+      </w:pPr>
+    </w:p>
+    <w:p>
+      <w:pPr>
+        <w:spacing w:line="240" w:lineRule="auto"/>
+        <w:rPr>
+          <w:sz w:val="24"/>
+          <w:szCs w:val="24"/>
+        </w:rPr>
+      </w:pPr>
+      <w:r>
+        <w:rPr>
+          <w:sz w:val="24"/>
+          <w:szCs w:val="24"/>
+        </w:rPr>
+        <w:t>titanChocaObs (Titan ttn, Obstaculos2 obs): Recibe un objeto Titan y uno Obstaculos2, compara sus posiciones x e y</w:t>
+      </w:r>
+      <w:r>
+        <w:rPr>
+          <w:sz w:val="24"/>
+          <w:szCs w:val="24"/>
+        </w:rPr>
+        <w:t>. Si existe colisión el Kyojin choca con el obstáculo.</w:t>
+      </w:r>
+    </w:p>
+    <w:p>
+      <w:pPr>
+        <w:spacing w:line="240" w:lineRule="auto"/>
+        <w:rPr>
+          <w:sz w:val="24"/>
+          <w:szCs w:val="24"/>
+        </w:rPr>
+      </w:pPr>
+      <w:r>
+        <w:rPr>
+          <w:sz w:val="24"/>
+          <w:szCs w:val="24"/>
+        </w:rPr>
+        <w:t>mikasaChocaObs (Obstaculos2 obs)</w:t>
+      </w:r>
+      <w:r>
+        <w:rPr>
+          <w:sz w:val="24"/>
+          <w:szCs w:val="24"/>
+        </w:rPr>
+        <w:t>: Igual que con el Kyojin compara posiciones x e y de Mikasa y con cada obstáculo. Si existe colisión Mikasa choca con el obstáculo.</w:t>
+      </w:r>
+    </w:p>
+    <w:p>
+      <w:pPr>
+        <w:spacing w:line="240" w:lineRule="auto"/>
+        <w:rPr>
+          <w:sz w:val="24"/>
+          <w:szCs w:val="24"/>
+        </w:rPr>
+      </w:pPr>
+      <w:r>
+        <w:rPr>
+          <w:sz w:val="24"/>
+          <w:szCs w:val="24"/>
+        </w:rPr>
+        <w:t>mikasaChocaTtn (Nodo &lt;T&gt; ttn): Verifica si</w:t>
+      </w:r>
+      <w:r>
+        <w:rPr>
+          <w:sz w:val="24"/>
+          <w:szCs w:val="24"/>
+        </w:rPr>
+        <w:t xml:space="preserve"> Mikasa colisiona con un Kyojin en estado de Kyojina, en ese caso elimina dicho Kyojin.</w:t>
+      </w:r>
+    </w:p>
+    <w:p>
+      <w:pPr>
+        <w:spacing w:line="240" w:lineRule="auto"/>
+        <w:rPr>
+          <w:sz w:val="24"/>
+          <w:szCs w:val="24"/>
+        </w:rPr>
+      </w:pPr>
+      <w:r>
+        <w:rPr>
+          <w:sz w:val="24"/>
+          <w:szCs w:val="24"/>
+        </w:rPr>
+        <w:t>crearSuero (): Crea un objeto suero con posición aleatoria cada un tiempo determinado.</w:t>
+      </w:r>
+    </w:p>
+    <w:p>
+      <w:pPr>
+        <w:spacing w:line="240" w:lineRule="auto"/>
+        <w:rPr>
+          <w:sz w:val="24"/>
+          <w:szCs w:val="24"/>
+        </w:rPr>
+      </w:pPr>
+      <w:r>
+        <w:rPr>
+          <w:sz w:val="24"/>
+          <w:szCs w:val="24"/>
+        </w:rPr>
+        <w:t>funcionSuero (): Verifica la colision entre Mikasa y el suero. Si existe colisión Mikasa cambiara de estado a Kyojina.</w:t>
+      </w:r>
+    </w:p>
+    <w:p>
+      <w:pPr>
+        <w:spacing w:line="240" w:lineRule="auto"/>
+        <w:rPr>
+          <w:sz w:val="24"/>
+          <w:szCs w:val="24"/>
+        </w:rPr>
+      </w:pPr>
+      <w:r>
+        <w:rPr>
+          <w:sz w:val="24"/>
+          <w:szCs w:val="24"/>
+        </w:rPr>
+        <w:t>procesarDisparos (): Procesa el movimiento de cada disparo</w:t>
+      </w:r>
+      <w:r>
+        <w:rPr>
+          <w:sz w:val="24"/>
+          <w:szCs w:val="24"/>
+        </w:rPr>
+        <w:t>, los dibuja en el entorno</w:t>
+      </w:r>
+      <w:r>
+        <w:rPr>
+          <w:sz w:val="24"/>
+          <w:szCs w:val="24"/>
+        </w:rPr>
+        <w:t xml:space="preserve">, y los </w:t>
+      </w:r>
+      <w:r>
+        <w:rPr>
+          <w:sz w:val="24"/>
+          <w:szCs w:val="24"/>
+        </w:rPr>
+        <w:t>elimina en caso de que impacten con otro objeto.</w:t>
+      </w:r>
+    </w:p>
+    <w:p>
+      <w:pPr>
+        <w:spacing w:line="240" w:lineRule="auto"/>
+        <w:rPr>
+          <w:sz w:val="24"/>
+          <w:szCs w:val="24"/>
+        </w:rPr>
+      </w:pPr>
+      <w:r>
+        <w:rPr>
+          <w:sz w:val="24"/>
+          <w:szCs w:val="24"/>
+        </w:rPr>
+        <w:t>crearTitan (): Agrega un objeto Titan a la Lista titanes con coordenadas aleatorias.</w:t>
+      </w:r>
+    </w:p>
+    <w:p>
+      <w:pPr>
+        <w:spacing w:line="240" w:lineRule="auto"/>
+        <w:rPr>
+          <w:sz w:val="24"/>
+          <w:szCs w:val="24"/>
+        </w:rPr>
+      </w:pPr>
+      <w:r>
+        <w:rPr>
+          <w:sz w:val="24"/>
+          <w:szCs w:val="24"/>
+        </w:rPr>
+        <w:t xml:space="preserve">procesarTitan (): </w:t>
+      </w:r>
+      <w:r>
+        <w:rPr>
+          <w:sz w:val="24"/>
+          <w:szCs w:val="24"/>
+        </w:rPr>
+        <w:t xml:space="preserve">Procesa el movimiento de cada </w:t>
+      </w:r>
+      <w:r>
+        <w:rPr>
+          <w:sz w:val="24"/>
+          <w:szCs w:val="24"/>
+        </w:rPr>
+        <w:t>titan</w:t>
+      </w:r>
+      <w:r>
+        <w:rPr>
+          <w:sz w:val="24"/>
+          <w:szCs w:val="24"/>
+        </w:rPr>
+        <w:t xml:space="preserve">, los dibuja en el entorno, y </w:t>
+      </w:r>
+      <w:r>
+        <w:rPr>
+          <w:sz w:val="24"/>
+          <w:szCs w:val="24"/>
+        </w:rPr>
+        <w:t>verifica</w:t>
+      </w:r>
+      <w:r>
+        <w:rPr>
+          <w:sz w:val="24"/>
+          <w:szCs w:val="24"/>
+        </w:rPr>
+        <w:t xml:space="preserve"> en caso de que impacten con otro objeto</w:t>
+      </w:r>
+      <w:r>
+        <w:rPr>
+          <w:sz w:val="24"/>
+          <w:szCs w:val="24"/>
+        </w:rPr>
+        <w:t>.</w:t>
+      </w:r>
+    </w:p>
+    <w:p>
+      <w:pPr>
+        <w:spacing w:line="240" w:lineRule="auto"/>
+        <w:rPr>
+          <w:sz w:val="24"/>
+          <w:szCs w:val="24"/>
+        </w:rPr>
+      </w:pPr>
+      <w:r>
+        <w:rPr>
+          <w:sz w:val="24"/>
+          <w:szCs w:val="24"/>
+        </w:rPr>
+        <w:t>impactoTitan (): Recorre la lista de disparos y verifica si colisionan con cada Titan en la lista de titanes. Si existe colisión el titan se elimina y se suman puntos y Kyojines eliminados.</w:t>
+      </w:r>
+    </w:p>
+    <w:p>
+      <w:pPr>
+        <w:spacing w:line="240" w:lineRule="auto"/>
+        <w:rPr>
+          <w:sz w:val="24"/>
+          <w:szCs w:val="24"/>
+        </w:rPr>
+      </w:pPr>
+      <w:r>
+        <w:rPr>
+          <w:sz w:val="24"/>
+          <w:szCs w:val="24"/>
+        </w:rPr>
+        <w:t>impactoObs (): Verifica la colision de cada disparo con cada obstaculo. Si existe colisión se elimina dicho disparo.</w:t>
+      </w:r>
+    </w:p>
+    <w:p>
+      <w:pPr>
+        <w:spacing w:line="240" w:lineRule="auto"/>
+        <w:rPr>
+          <w:sz w:val="24"/>
+          <w:szCs w:val="24"/>
+        </w:rPr>
+      </w:pPr>
+      <w:r>
+        <w:rPr>
+          <w:sz w:val="24"/>
+          <w:szCs w:val="24"/>
+        </w:rPr>
+        <w:t>colisionTitanes (): Compara cada Titan en la lista de titanes con los demás titanes de la lista con un id distinto del mismo. Si existe colisión los titanes chocan.</w:t>
+      </w:r>
+    </w:p>
+    <w:p>
+      <w:pPr>
+        <w:spacing w:line="240" w:lineRule="auto"/>
+        <w:rPr>
+          <w:sz w:val="24"/>
+          <w:szCs w:val="24"/>
+        </w:rPr>
+      </w:pPr>
+      <w:r>
+        <w:rPr>
+          <w:sz w:val="24"/>
+          <w:szCs w:val="24"/>
+        </w:rPr>
+        <w:t>main (): Ejecuta el juego.</w:t>
+      </w:r>
+    </w:p>
+    <w:p>
+      <w:pPr>
+        <w:spacing w:line="240" w:lineRule="auto"/>
+        <w:rPr>
+          <w:sz w:val="24"/>
+          <w:szCs w:val="24"/>
+        </w:rPr>
+      </w:pPr>
+    </w:p>
+    <w:p>
+      <w:pPr>
+        <w:spacing w:line="240" w:lineRule="auto"/>
+        <w:rPr>
+          <w:b/>
+          <w:bCs/>
+          <w:sz w:val="24"/>
+          <w:szCs w:val="24"/>
+        </w:rPr>
+      </w:pPr>
+      <w:r>
+        <w:rPr>
+          <w:b/>
+          <w:bCs/>
+          <w:sz w:val="24"/>
+          <w:szCs w:val="24"/>
+        </w:rPr>
+        <w:t>Clase Mikasa</w:t>
+      </w:r>
+    </w:p>
+    <w:p>
+      <w:pPr>
+        <w:spacing w:line="240" w:lineRule="auto"/>
+        <w:rPr>
+          <w:b/>
+          <w:bCs/>
+          <w:sz w:val="24"/>
+          <w:szCs w:val="24"/>
+        </w:rPr>
+      </w:pPr>
+      <w:r>
+        <w:rPr>
+          <w:b/>
+          <w:bCs/>
+          <w:sz w:val="24"/>
+          <w:szCs w:val="24"/>
+        </w:rPr>
+        <w:t>Variables de instancia:</w:t>
+      </w:r>
+    </w:p>
+    <w:p>
+      <w:pPr>
+        <w:autoSpaceDE w:val="0"/>
+        <w:autoSpaceDN w:val="0"/>
+        <w:adjustRightInd w:val="0"/>
+        <w:spacing w:after="0" w:line="240" w:lineRule="auto"/>
+        <w:rPr>
+          <w:rFonts w:ascii="Consolas" w:hAnsi="Consolas" w:cs="Consolas"/>
+          <w:sz w:val="24"/>
+          <w:szCs w:val="24"/>
+          <w:lang w:val="en-US"/>
+        </w:rPr>
+      </w:pPr>
+      <w:r>
+        <w:rPr>
+          <w:rFonts w:ascii="Consolas" w:hAnsi="Consolas" w:cs="Consolas"/>
+          <w:sz w:val="24"/>
+          <w:szCs w:val="24"/>
+          <w:lang w:val="en-US"/>
+        </w:rPr>
+        <w:t>private double x;</w:t>
+      </w:r>
+    </w:p>
+    <w:p>
+      <w:pPr>
+        <w:autoSpaceDE w:val="0"/>
+        <w:autoSpaceDN w:val="0"/>
+        <w:adjustRightInd w:val="0"/>
+        <w:spacing w:after="0" w:line="240" w:lineRule="auto"/>
+        <w:rPr>
+          <w:rFonts w:ascii="Consolas" w:hAnsi="Consolas" w:cs="Consolas"/>
+          <w:sz w:val="24"/>
+          <w:szCs w:val="24"/>
+          <w:lang w:val="en-US"/>
+        </w:rPr>
+      </w:pPr>
+      <w:r>
+        <w:rPr>
+          <w:rFonts w:ascii="Consolas" w:hAnsi="Consolas" w:cs="Consolas"/>
+          <w:sz w:val="24"/>
+          <w:szCs w:val="24"/>
+          <w:lang w:val="en-US"/>
+        </w:rPr>
+        <w:t>private double y;</w:t>
+      </w:r>
+    </w:p>
+    <w:p>
+      <w:pPr>
+        <w:autoSpaceDE w:val="0"/>
+        <w:autoSpaceDN w:val="0"/>
+        <w:adjustRightInd w:val="0"/>
+        <w:spacing w:after="0" w:line="240" w:lineRule="auto"/>
+        <w:rPr>
+          <w:rFonts w:ascii="Consolas" w:hAnsi="Consolas" w:cs="Consolas"/>
+          <w:sz w:val="24"/>
+          <w:szCs w:val="24"/>
+          <w:lang w:val="en-US"/>
+        </w:rPr>
+      </w:pPr>
+      <w:r>
+        <w:rPr>
+          <w:rFonts w:ascii="Consolas" w:hAnsi="Consolas" w:cs="Consolas"/>
+          <w:sz w:val="24"/>
+          <w:szCs w:val="24"/>
+          <w:lang w:val="en-US"/>
+        </w:rPr>
+        <w:t>private double radio;</w:t>
+      </w:r>
+    </w:p>
+    <w:p>
+      <w:pPr>
+        <w:autoSpaceDE w:val="0"/>
+        <w:autoSpaceDN w:val="0"/>
+        <w:adjustRightInd w:val="0"/>
+        <w:spacing w:after="0" w:line="240" w:lineRule="auto"/>
+        <w:rPr>
+          <w:rFonts w:ascii="Consolas" w:hAnsi="Consolas" w:cs="Consolas"/>
+          <w:sz w:val="24"/>
+          <w:szCs w:val="24"/>
+          <w:lang w:val="en-US"/>
+        </w:rPr>
+      </w:pPr>
+      <w:r>
+        <w:rPr>
+          <w:rFonts w:ascii="Consolas" w:hAnsi="Consolas" w:cs="Consolas"/>
+          <w:sz w:val="24"/>
+          <w:szCs w:val="24"/>
+          <w:lang w:val="en-US"/>
+        </w:rPr>
+        <w:t>private double angulo;</w:t>
+      </w:r>
+    </w:p>
+    <w:p>
+      <w:pPr>
+        <w:autoSpaceDE w:val="0"/>
+        <w:autoSpaceDN w:val="0"/>
+        <w:adjustRightInd w:val="0"/>
+        <w:spacing w:after="0" w:line="240" w:lineRule="auto"/>
+        <w:rPr>
+          <w:rFonts w:ascii="Consolas" w:hAnsi="Consolas" w:cs="Consolas"/>
+          <w:sz w:val="24"/>
+          <w:szCs w:val="24"/>
+          <w:lang w:val="en-US"/>
+        </w:rPr>
+      </w:pPr>
+      <w:r>
+        <w:rPr>
+          <w:rFonts w:ascii="Consolas" w:hAnsi="Consolas" w:cs="Consolas"/>
+          <w:sz w:val="24"/>
+          <w:szCs w:val="24"/>
+          <w:lang w:val="en-US"/>
+        </w:rPr>
+        <w:t>private double distancia;</w:t>
+      </w:r>
+    </w:p>
+    <w:p>
+      <w:pPr>
+        <w:autoSpaceDE w:val="0"/>
+        <w:autoSpaceDN w:val="0"/>
+        <w:adjustRightInd w:val="0"/>
+        <w:spacing w:after="0" w:line="240" w:lineRule="auto"/>
+        <w:rPr>
+          <w:rFonts w:ascii="Consolas" w:hAnsi="Consolas" w:cs="Consolas"/>
+          <w:sz w:val="24"/>
+          <w:szCs w:val="24"/>
+        </w:rPr>
+      </w:pPr>
+      <w:r>
+        <w:rPr>
+          <w:rFonts w:ascii="Consolas" w:hAnsi="Consolas" w:cs="Consolas"/>
+          <w:sz w:val="24"/>
+          <w:szCs w:val="24"/>
+        </w:rPr>
+        <w:t>boolean convertir = false;</w:t>
+      </w:r>
+    </w:p>
+    <w:p>
+      <w:pPr>
+        <w:autoSpaceDE w:val="0"/>
+        <w:autoSpaceDN w:val="0"/>
+        <w:adjustRightInd w:val="0"/>
+        <w:spacing w:after="0" w:line="240" w:lineRule="auto"/>
+        <w:rPr>
+          <w:rFonts w:ascii="Consolas" w:hAnsi="Consolas" w:cs="Consolas"/>
+          <w:sz w:val="24"/>
+          <w:szCs w:val="24"/>
+        </w:rPr>
+      </w:pPr>
+      <w:r>
+        <w:rPr>
+          <w:rFonts w:ascii="Consolas" w:hAnsi="Consolas" w:cs="Consolas"/>
+          <w:sz w:val="24"/>
+          <w:szCs w:val="24"/>
+        </w:rPr>
+        <w:t>private Lista&lt;Disparo&gt; disparos;</w:t>
+      </w:r>
+    </w:p>
+    <w:p>
+      <w:pPr>
+        <w:autoSpaceDE w:val="0"/>
+        <w:autoSpaceDN w:val="0"/>
+        <w:adjustRightInd w:val="0"/>
+        <w:spacing w:after="0" w:line="240" w:lineRule="auto"/>
+        <w:rPr>
+          <w:rFonts w:ascii="Consolas" w:hAnsi="Consolas" w:cs="Consolas"/>
+          <w:sz w:val="24"/>
+          <w:szCs w:val="24"/>
+        </w:rPr>
+      </w:pPr>
+      <w:r>
+        <w:rPr>
+          <w:rFonts w:ascii="Consolas" w:hAnsi="Consolas" w:cs="Consolas"/>
+          <w:sz w:val="24"/>
+          <w:szCs w:val="24"/>
+        </w:rPr>
+        <w:t>private int ultimoDisparo;</w:t>
+      </w:r>
+    </w:p>
+    <w:p>
+      <w:pPr>
+        <w:autoSpaceDE w:val="0"/>
+        <w:autoSpaceDN w:val="0"/>
+        <w:adjustRightInd w:val="0"/>
+        <w:spacing w:after="0" w:line="240" w:lineRule="auto"/>
+        <w:rPr>
+          <w:rFonts w:ascii="Consolas" w:hAnsi="Consolas" w:cs="Consolas"/>
+          <w:sz w:val="24"/>
+          <w:szCs w:val="24"/>
+        </w:rPr>
+      </w:pPr>
+      <w:r>
+        <w:rPr>
+          <w:rFonts w:ascii="Consolas" w:hAnsi="Consolas" w:cs="Consolas"/>
+          <w:sz w:val="24"/>
+          <w:szCs w:val="24"/>
+        </w:rPr>
+        <w:t>private int sentido = 0;</w:t>
+      </w:r>
+    </w:p>
+    <w:p>
+      <w:pPr>
+        <w:autoSpaceDE w:val="0"/>
+        <w:autoSpaceDN w:val="0"/>
+        <w:adjustRightInd w:val="0"/>
+        <w:spacing w:after="0" w:line="240" w:lineRule="auto"/>
+        <w:rPr>
+          <w:rFonts w:ascii="Consolas" w:hAnsi="Consolas" w:cs="Consolas"/>
+          <w:sz w:val="24"/>
+          <w:szCs w:val="24"/>
+        </w:rPr>
+      </w:pPr>
+      <w:r>
+        <w:rPr>
+          <w:rFonts w:ascii="Consolas" w:hAnsi="Consolas" w:cs="Consolas"/>
+          <w:sz w:val="24"/>
+          <w:szCs w:val="24"/>
+        </w:rPr>
+        <w:lastRenderedPageBreak/>
+        <w:t>private Image</w:t>
+      </w:r>
+      <w:r>
+        <w:rPr>
+          <w:rFonts w:ascii="Consolas" w:hAnsi="Consolas" w:cs="Consolas"/>
+          <w:sz w:val="24"/>
+          <w:szCs w:val="24"/>
+        </w:rPr>
+        <w:t xml:space="preserve"> </w:t>
+      </w:r>
+      <w:r>
+        <w:rPr>
+          <w:rFonts w:ascii="Consolas" w:hAnsi="Consolas" w:cs="Consolas"/>
+          <w:sz w:val="24"/>
+          <w:szCs w:val="24"/>
+        </w:rPr>
+        <w:t>image=Herramientas.</w:t>
+      </w:r>
+      <w:r>
+        <w:rPr>
+          <w:rFonts w:ascii="Consolas" w:hAnsi="Consolas" w:cs="Consolas"/>
+          <w:i/>
+          <w:iCs/>
+          <w:sz w:val="24"/>
+          <w:szCs w:val="24"/>
+        </w:rPr>
+        <w:t>cargarImagen</w:t>
+      </w:r>
+      <w:r>
+        <w:rPr>
+          <w:rFonts w:ascii="Consolas" w:hAnsi="Consolas" w:cs="Consolas"/>
+          <w:sz w:val="24"/>
+          <w:szCs w:val="24"/>
+        </w:rPr>
+        <w:t>("mikasa1.png");</w:t>
+      </w:r>
+    </w:p>
+    <w:p>
+      <w:pPr>
+        <w:spacing w:line="240" w:lineRule="auto"/>
+        <w:rPr>
+          <w:rFonts w:ascii="Consolas" w:hAnsi="Consolas" w:cs="Consolas"/>
+          <w:sz w:val="24"/>
+          <w:szCs w:val="24"/>
+        </w:rPr>
+      </w:pPr>
+      <w:r>
+        <w:rPr>
+          <w:rFonts w:ascii="Consolas" w:hAnsi="Consolas" w:cs="Consolas"/>
+          <w:sz w:val="24"/>
+          <w:szCs w:val="24"/>
+        </w:rPr>
+        <w:t>private Image image2 = Herramientas.</w:t>
+      </w:r>
+      <w:r>
+        <w:rPr>
+          <w:rFonts w:ascii="Consolas" w:hAnsi="Consolas" w:cs="Consolas"/>
+          <w:i/>
+          <w:iCs/>
+          <w:sz w:val="24"/>
+          <w:szCs w:val="24"/>
+        </w:rPr>
+        <w:t>cargarImagen</w:t>
+      </w:r>
+      <w:r>
+        <w:rPr>
+          <w:rFonts w:ascii="Consolas" w:hAnsi="Consolas" w:cs="Consolas"/>
+          <w:sz w:val="24"/>
+          <w:szCs w:val="24"/>
+        </w:rPr>
+        <w:t>("mikasa-Titan.png"</w:t>
+      </w:r>
+      <w:r>
+        <w:rPr>
+          <w:rFonts w:ascii="Consolas" w:hAnsi="Consolas" w:cs="Consolas"/>
+          <w:sz w:val="24"/>
+          <w:szCs w:val="24"/>
+        </w:rPr>
+        <w:t>;</w:t>
+      </w:r>
+    </w:p>
+    <w:p>
+      <w:pPr>
+        <w:spacing w:line="240" w:lineRule="auto"/>
+        <w:rPr>
+          <w:rFonts w:cstheme="minorHAnsi"/>
+          <w:b/>
+          <w:bCs/>
+          <w:sz w:val="24"/>
+          <w:szCs w:val="24"/>
+        </w:rPr>
+      </w:pPr>
+      <w:r>
+        <w:rPr>
+          <w:rFonts w:cstheme="minorHAnsi"/>
+          <w:b/>
+          <w:bCs/>
+          <w:sz w:val="24"/>
+          <w:szCs w:val="24"/>
+        </w:rPr>
+        <w:t>Métodos:</w:t>
+      </w:r>
+    </w:p>
+    <w:p>
+      <w:pPr>
+        <w:spacing w:line="240" w:lineRule="auto"/>
+        <w:rPr>
+          <w:rFonts w:cstheme="minorHAnsi"/>
+          <w:sz w:val="24"/>
+          <w:szCs w:val="24"/>
+        </w:rPr>
+      </w:pPr>
+      <w:r>
+        <w:rPr>
+          <w:rFonts w:cstheme="minorHAnsi"/>
+          <w:sz w:val="24"/>
+          <w:szCs w:val="24"/>
+        </w:rPr>
+        <w:t>Mikasa (): Constructor del objeto Mikasa.</w:t>
+      </w:r>
+    </w:p>
+    <w:p>
+      <w:pPr>
+        <w:spacing w:line="240" w:lineRule="auto"/>
+        <w:rPr>
+          <w:rFonts w:cstheme="minorHAnsi"/>
+          <w:sz w:val="24"/>
+          <w:szCs w:val="24"/>
+        </w:rPr>
+      </w:pPr>
+      <w:r>
+        <w:rPr>
+          <w:rFonts w:cstheme="minorHAnsi"/>
+          <w:sz w:val="24"/>
+          <w:szCs w:val="24"/>
+        </w:rPr>
+        <w:t>dibujarSprite (): Dibuja a Mikasa en el entorno con una imagen determinada, que cambia si Mikasa se encuentra en estado de Kyojina.</w:t>
+      </w:r>
+    </w:p>
+    <w:p>
+      <w:pPr>
+        <w:spacing w:line="240" w:lineRule="auto"/>
+        <w:rPr>
+          <w:rFonts w:cstheme="minorHAnsi"/>
+          <w:sz w:val="24"/>
+          <w:szCs w:val="24"/>
+        </w:rPr>
+      </w:pPr>
+      <w:r>
+        <w:rPr>
+          <w:rFonts w:cstheme="minorHAnsi"/>
+          <w:sz w:val="24"/>
+          <w:szCs w:val="24"/>
+        </w:rPr>
+        <w:t>disparar (): Agrega un objeto Disparo a la lista de disparos de Mikasa.</w:t>
+      </w:r>
+    </w:p>
+    <w:p>
+      <w:pPr>
+        <w:spacing w:line="240" w:lineRule="auto"/>
+        <w:rPr>
+          <w:rFonts w:cstheme="minorHAnsi"/>
+          <w:sz w:val="24"/>
+          <w:szCs w:val="24"/>
+        </w:rPr>
+      </w:pPr>
+      <w:r>
+        <w:rPr>
+          <w:rFonts w:cstheme="minorHAnsi"/>
+          <w:sz w:val="24"/>
+          <w:szCs w:val="24"/>
+        </w:rPr>
+        <w:t>moverAdelante (): Si Mikasa se encuentra dentro de las dimensiones del entorno avanza en el eje X e Y.</w:t>
+      </w:r>
+    </w:p>
+    <w:p>
+      <w:pPr>
+        <w:spacing w:line="240" w:lineRule="auto"/>
+        <w:rPr>
+          <w:rFonts w:cstheme="minorHAnsi"/>
+          <w:sz w:val="24"/>
+          <w:szCs w:val="24"/>
+        </w:rPr>
+      </w:pPr>
+      <w:r>
+        <w:rPr>
+          <w:rFonts w:cstheme="minorHAnsi"/>
+          <w:sz w:val="24"/>
+          <w:szCs w:val="24"/>
+        </w:rPr>
+        <w:t xml:space="preserve">moverAtras (): </w:t>
+      </w:r>
+      <w:r>
+        <w:rPr>
+          <w:rFonts w:cstheme="minorHAnsi"/>
+          <w:sz w:val="24"/>
+          <w:szCs w:val="24"/>
+        </w:rPr>
+        <w:t xml:space="preserve">Si Mikasa se encuentra dentro de las dimensiones del entorno </w:t>
+      </w:r>
+      <w:r>
+        <w:rPr>
+          <w:rFonts w:cstheme="minorHAnsi"/>
+          <w:sz w:val="24"/>
+          <w:szCs w:val="24"/>
+        </w:rPr>
+        <w:t>retrocede</w:t>
+      </w:r>
+      <w:r>
+        <w:rPr>
+          <w:rFonts w:cstheme="minorHAnsi"/>
+          <w:sz w:val="24"/>
+          <w:szCs w:val="24"/>
+        </w:rPr>
+        <w:t xml:space="preserve"> en el eje X e Y.</w:t>
+      </w:r>
+    </w:p>
+    <w:p>
+      <w:pPr>
+        <w:spacing w:line="240" w:lineRule="auto"/>
+        <w:rPr>
+          <w:sz w:val="24"/>
+          <w:szCs w:val="24"/>
+        </w:rPr>
+      </w:pPr>
+      <w:r>
+        <w:rPr>
+          <w:sz w:val="24"/>
+          <w:szCs w:val="24"/>
+        </w:rPr>
+        <w:t xml:space="preserve">moverDerecha (): </w:t>
+      </w:r>
+      <w:r>
+        <w:rPr>
+          <w:sz w:val="24"/>
+          <w:szCs w:val="24"/>
+        </w:rPr>
+        <w:t>Si Mikasa avanza a</w:t>
+      </w:r>
+      <w:r>
+        <w:rPr>
+          <w:sz w:val="24"/>
+          <w:szCs w:val="24"/>
+        </w:rPr>
+        <w:t>umenta</w:t>
+      </w:r>
+      <w:r>
+        <w:rPr>
+          <w:sz w:val="24"/>
+          <w:szCs w:val="24"/>
+        </w:rPr>
+        <w:t xml:space="preserve"> el ángulo, si retrocede disminuye el ángulo.</w:t>
+      </w:r>
+    </w:p>
+    <w:p>
+      <w:pPr>
+        <w:spacing w:line="240" w:lineRule="auto"/>
+        <w:rPr>
+          <w:sz w:val="24"/>
+          <w:szCs w:val="24"/>
+        </w:rPr>
+      </w:pPr>
+      <w:r>
+        <w:rPr>
+          <w:sz w:val="24"/>
+          <w:szCs w:val="24"/>
+        </w:rPr>
+        <w:t>moverIzquierda (): Si Mikasa avanza disminuye el ángulo, si retrocede aumenta el ángulo.</w:t>
+      </w:r>
+    </w:p>
+    <w:p>
+      <w:pPr>
+        <w:spacing w:line="240" w:lineRule="auto"/>
+        <w:rPr>
+          <w:sz w:val="24"/>
+          <w:szCs w:val="24"/>
+        </w:rPr>
+      </w:pPr>
+      <w:r>
+        <w:rPr>
+          <w:sz w:val="24"/>
+          <w:szCs w:val="24"/>
+        </w:rPr>
+        <w:t>distancia (): Calcula la distancia entre las coordenadas X, Y de Mikasa y otro par ordenado.</w:t>
+      </w:r>
+    </w:p>
+    <w:p>
+      <w:pPr>
+        <w:spacing w:line="240" w:lineRule="auto"/>
+        <w:rPr>
+          <w:sz w:val="24"/>
+          <w:szCs w:val="24"/>
+        </w:rPr>
+      </w:pPr>
+      <w:r>
+        <w:rPr>
+          <w:sz w:val="24"/>
+          <w:szCs w:val="24"/>
+        </w:rPr>
+        <w:t>*Todas las variables de instancia tienen sus correspondientes Getters y Setters.</w:t>
+      </w:r>
+    </w:p>
+    <w:p>
+      <w:pPr>
+        <w:spacing w:line="240" w:lineRule="auto"/>
+        <w:rPr>
+          <w:b/>
+          <w:bCs/>
+          <w:sz w:val="24"/>
+          <w:szCs w:val="24"/>
+        </w:rPr>
+      </w:pPr>
+    </w:p>
+    <w:p>
+      <w:pPr>
+        <w:spacing w:line="240" w:lineRule="auto"/>
+        <w:rPr>
+          <w:b/>
+          <w:bCs/>
+          <w:sz w:val="24"/>
+          <w:szCs w:val="24"/>
+        </w:rPr>
+      </w:pPr>
+      <w:r>
+        <w:rPr>
+          <w:b/>
+          <w:bCs/>
+          <w:sz w:val="24"/>
+          <w:szCs w:val="24"/>
+        </w:rPr>
+        <w:t>Clase Titan</w:t>
+      </w:r>
+    </w:p>
+    <w:p>
+      <w:pPr>
+        <w:autoSpaceDE w:val="0"/>
+        <w:autoSpaceDN w:val="0"/>
+        <w:adjustRightInd w:val="0"/>
+        <w:spacing w:after="0" w:line="240" w:lineRule="auto"/>
+        <w:rPr>
+          <w:rFonts w:ascii="Consolas" w:hAnsi="Consolas" w:cs="Consolas"/>
+          <w:color w:val="CC6C1D"/>
+          <w:sz w:val="28"/>
+          <w:szCs w:val="28"/>
+        </w:rPr>
+      </w:pPr>
+      <w:r>
+        <w:rPr>
+          <w:b/>
+          <w:bCs/>
+          <w:sz w:val="24"/>
+          <w:szCs w:val="24"/>
+        </w:rPr>
+        <w:t>Variables de instancia:</w:t>
+      </w:r>
+      <w:r>
+        <w:rPr>
+          <w:b/>
+          <w:bCs/>
+          <w:sz w:val="24"/>
+          <w:szCs w:val="24"/>
+        </w:rPr>
+        <w:br/>
+      </w:r>
+    </w:p>
+    <w:p>
+      <w:pPr>
+        <w:autoSpaceDE w:val="0"/>
+        <w:autoSpaceDN w:val="0"/>
+        <w:adjustRightInd w:val="0"/>
+        <w:spacing w:after="0" w:line="240" w:lineRule="auto"/>
+        <w:rPr>
+          <w:rFonts w:ascii="Consolas" w:hAnsi="Consolas" w:cs="Consolas"/>
+          <w:sz w:val="24"/>
+          <w:szCs w:val="24"/>
+          <w:lang w:val="en-US"/>
+        </w:rPr>
+      </w:pPr>
+      <w:r>
+        <w:rPr>
+          <w:rFonts w:ascii="Consolas" w:hAnsi="Consolas" w:cs="Consolas"/>
+          <w:sz w:val="24"/>
+          <w:szCs w:val="24"/>
+          <w:lang w:val="en-US"/>
+        </w:rPr>
+        <w:t>double x;</w:t>
+      </w:r>
+    </w:p>
+    <w:p>
+      <w:pPr>
+        <w:autoSpaceDE w:val="0"/>
+        <w:autoSpaceDN w:val="0"/>
+        <w:adjustRightInd w:val="0"/>
+        <w:spacing w:after="0" w:line="240" w:lineRule="auto"/>
+        <w:rPr>
+          <w:rFonts w:ascii="Consolas" w:hAnsi="Consolas" w:cs="Consolas"/>
+          <w:sz w:val="24"/>
+          <w:szCs w:val="24"/>
+          <w:lang w:val="en-US"/>
+        </w:rPr>
+      </w:pPr>
+      <w:r>
+        <w:rPr>
+          <w:rFonts w:ascii="Consolas" w:hAnsi="Consolas" w:cs="Consolas"/>
+          <w:sz w:val="24"/>
+          <w:szCs w:val="24"/>
+          <w:lang w:val="en-US"/>
+        </w:rPr>
+        <w:t>double y;</w:t>
+      </w:r>
+    </w:p>
+    <w:p>
+      <w:pPr>
+        <w:autoSpaceDE w:val="0"/>
+        <w:autoSpaceDN w:val="0"/>
+        <w:adjustRightInd w:val="0"/>
+        <w:spacing w:after="0" w:line="240" w:lineRule="auto"/>
+        <w:rPr>
+          <w:rFonts w:ascii="Consolas" w:hAnsi="Consolas" w:cs="Consolas"/>
+          <w:sz w:val="24"/>
+          <w:szCs w:val="24"/>
+          <w:lang w:val="en-US"/>
+        </w:rPr>
+      </w:pPr>
+      <w:r>
+        <w:rPr>
+          <w:rFonts w:ascii="Consolas" w:hAnsi="Consolas" w:cs="Consolas"/>
+          <w:sz w:val="24"/>
+          <w:szCs w:val="24"/>
+          <w:lang w:val="en-US"/>
+        </w:rPr>
+        <w:t>double radio;</w:t>
+      </w:r>
+    </w:p>
+    <w:p>
+      <w:pPr>
+        <w:autoSpaceDE w:val="0"/>
+        <w:autoSpaceDN w:val="0"/>
+        <w:adjustRightInd w:val="0"/>
+        <w:spacing w:after="0" w:line="240" w:lineRule="auto"/>
+        <w:rPr>
+          <w:rFonts w:ascii="Consolas" w:hAnsi="Consolas" w:cs="Consolas"/>
+          <w:sz w:val="24"/>
+          <w:szCs w:val="24"/>
+          <w:lang w:val="en-US"/>
+        </w:rPr>
+      </w:pPr>
+      <w:r>
+        <w:rPr>
+          <w:rFonts w:ascii="Consolas" w:hAnsi="Consolas" w:cs="Consolas"/>
+          <w:sz w:val="24"/>
+          <w:szCs w:val="24"/>
+          <w:lang w:val="en-US"/>
+        </w:rPr>
+        <w:t>double angulo;</w:t>
+      </w:r>
+    </w:p>
+    <w:p>
+      <w:pPr>
+        <w:autoSpaceDE w:val="0"/>
+        <w:autoSpaceDN w:val="0"/>
+        <w:adjustRightInd w:val="0"/>
+        <w:spacing w:after="0" w:line="240" w:lineRule="auto"/>
+        <w:rPr>
+          <w:rFonts w:ascii="Consolas" w:hAnsi="Consolas" w:cs="Consolas"/>
+          <w:sz w:val="24"/>
+          <w:szCs w:val="24"/>
+        </w:rPr>
+      </w:pPr>
+      <w:r>
+        <w:rPr>
+          <w:rFonts w:ascii="Consolas" w:hAnsi="Consolas" w:cs="Consolas"/>
+          <w:sz w:val="24"/>
+          <w:szCs w:val="24"/>
+        </w:rPr>
+        <w:t>double distancia;</w:t>
+      </w:r>
+    </w:p>
+    <w:p>
+      <w:pPr>
+        <w:autoSpaceDE w:val="0"/>
+        <w:autoSpaceDN w:val="0"/>
+        <w:adjustRightInd w:val="0"/>
+        <w:spacing w:after="0" w:line="240" w:lineRule="auto"/>
+        <w:rPr>
+          <w:rFonts w:ascii="Consolas" w:hAnsi="Consolas" w:cs="Consolas"/>
+          <w:sz w:val="24"/>
+          <w:szCs w:val="24"/>
+        </w:rPr>
+      </w:pPr>
+      <w:r>
+        <w:rPr>
+          <w:rFonts w:ascii="Consolas" w:hAnsi="Consolas" w:cs="Consolas"/>
+          <w:sz w:val="24"/>
+          <w:szCs w:val="24"/>
+        </w:rPr>
+        <w:t>Image image = Herramientas.</w:t>
+      </w:r>
+      <w:r>
+        <w:rPr>
+          <w:rFonts w:ascii="Consolas" w:hAnsi="Consolas" w:cs="Consolas"/>
+          <w:i/>
+          <w:iCs/>
+          <w:sz w:val="24"/>
+          <w:szCs w:val="24"/>
+        </w:rPr>
+        <w:t>cargarImagen</w:t>
+      </w:r>
+      <w:r>
+        <w:rPr>
+          <w:rFonts w:ascii="Consolas" w:hAnsi="Consolas" w:cs="Consolas"/>
+          <w:sz w:val="24"/>
+          <w:szCs w:val="24"/>
+        </w:rPr>
+        <w:t>("titan2.png");</w:t>
+      </w:r>
+    </w:p>
+    <w:p>
+      <w:pPr>
+        <w:spacing w:line="240" w:lineRule="auto"/>
+      </w:pPr>
+      <w:r>
+        <w:rPr>
+          <w:rFonts w:ascii="Consolas" w:hAnsi="Consolas" w:cs="Consolas"/>
+          <w:sz w:val="24"/>
+          <w:szCs w:val="24"/>
+        </w:rPr>
+        <w:t>private boolean impacto=false;</w:t>
+      </w:r>
+      <w:r>
+        <w:t xml:space="preserve"> </w:t>
+      </w:r>
+    </w:p>
+    <w:p>
+      <w:pPr>
+        <w:spacing w:line="240" w:lineRule="auto"/>
+      </w:pPr>
+    </w:p>
+    <w:p>
+      <w:pPr>
+        <w:spacing w:line="240" w:lineRule="auto"/>
+        <w:rPr>
+          <w:b/>
+          <w:bCs/>
+          <w:sz w:val="24"/>
+          <w:szCs w:val="24"/>
+        </w:rPr>
+      </w:pPr>
+      <w:r>
+        <w:rPr>
+          <w:b/>
+          <w:bCs/>
+          <w:sz w:val="24"/>
+          <w:szCs w:val="24"/>
+        </w:rPr>
+        <w:t>Métodos:</w:t>
+      </w:r>
+    </w:p>
+    <w:p>
+      <w:pPr>
+        <w:spacing w:line="240" w:lineRule="auto"/>
+        <w:rPr>
+          <w:sz w:val="24"/>
+          <w:szCs w:val="24"/>
+        </w:rPr>
+      </w:pPr>
+      <w:r>
+        <w:rPr>
+          <w:sz w:val="24"/>
+          <w:szCs w:val="24"/>
+        </w:rPr>
+        <w:t>Titan (): Constructor del objeto Titan.</w:t>
+      </w:r>
+    </w:p>
+    <w:p>
+      <w:pPr>
+        <w:spacing w:line="240" w:lineRule="auto"/>
+        <w:rPr>
+          <w:sz w:val="24"/>
+          <w:szCs w:val="24"/>
+        </w:rPr>
+      </w:pPr>
+      <w:r>
+        <w:rPr>
+          <w:sz w:val="24"/>
+          <w:szCs w:val="24"/>
+        </w:rPr>
+        <w:t>dibujar (): Muestra a</w:t>
+      </w:r>
+      <w:r>
+        <w:rPr>
+          <w:sz w:val="24"/>
+          <w:szCs w:val="24"/>
+        </w:rPr>
+        <w:t>l titan en el entorno.</w:t>
+      </w:r>
+    </w:p>
+    <w:p>
+      <w:pPr>
+        <w:spacing w:line="240" w:lineRule="auto"/>
+        <w:rPr>
+          <w:sz w:val="24"/>
+          <w:szCs w:val="24"/>
+        </w:rPr>
+      </w:pPr>
+      <w:r>
+        <w:rPr>
+          <w:sz w:val="24"/>
+          <w:szCs w:val="24"/>
+        </w:rPr>
+        <w:t>moverTitan (): Avanza al titan en los ejes X, Y.</w:t>
+      </w:r>
+    </w:p>
+    <w:p>
+      <w:pPr>
+        <w:spacing w:line="240" w:lineRule="auto"/>
+        <w:rPr>
+          <w:sz w:val="24"/>
+          <w:szCs w:val="24"/>
+        </w:rPr>
+      </w:pPr>
+      <w:r>
+        <w:rPr>
+          <w:sz w:val="24"/>
+          <w:szCs w:val="24"/>
+        </w:rPr>
+        <w:t>direccionTitan (): Determina el angulo del titan para que avance siempre hacia Mikasa.</w:t>
+      </w:r>
+    </w:p>
+    <w:p>
+      <w:pPr>
+        <w:spacing w:line="240" w:lineRule="auto"/>
+        <w:rPr>
+          <w:sz w:val="24"/>
+          <w:szCs w:val="24"/>
+        </w:rPr>
+      </w:pPr>
+      <w:r>
+        <w:rPr>
+          <w:sz w:val="24"/>
+          <w:szCs w:val="24"/>
+        </w:rPr>
+        <w:lastRenderedPageBreak/>
+        <w:t>distancia (): Calcula la distancia entre las coordenadas X, Y de</w:t>
+      </w:r>
+      <w:r>
+        <w:rPr>
+          <w:sz w:val="24"/>
+          <w:szCs w:val="24"/>
+        </w:rPr>
+        <w:t xml:space="preserve">l titan </w:t>
+      </w:r>
+      <w:r>
+        <w:rPr>
+          <w:sz w:val="24"/>
+          <w:szCs w:val="24"/>
+        </w:rPr>
+        <w:t>y otro par ordenado.</w:t>
+      </w:r>
+    </w:p>
+    <w:p>
+      <w:pPr>
+        <w:spacing w:line="240" w:lineRule="auto"/>
+        <w:rPr>
+          <w:sz w:val="24"/>
+          <w:szCs w:val="24"/>
+        </w:rPr>
+      </w:pPr>
+      <w:r>
+        <w:rPr>
+          <w:sz w:val="24"/>
+          <w:szCs w:val="24"/>
+        </w:rPr>
+        <w:t>colisiona (): Recibe dos radios y calcula si son mayores a la distancia. Retorna un valor booleano.</w:t>
+      </w:r>
+    </w:p>
+    <w:p>
+      <w:pPr>
+        <w:spacing w:line="240" w:lineRule="auto"/>
+        <w:rPr>
+          <w:sz w:val="24"/>
+          <w:szCs w:val="24"/>
+        </w:rPr>
+      </w:pPr>
+      <w:r>
+        <w:rPr>
+          <w:sz w:val="24"/>
+          <w:szCs w:val="24"/>
+        </w:rPr>
+        <w:t>rebotar (): Verifica las coordenadas X, Y de dos titanes. Si existe colisión chocan entre sí.</w:t>
+      </w:r>
+    </w:p>
+    <w:p>
+      <w:pPr>
+        <w:spacing w:line="240" w:lineRule="auto"/>
+        <w:rPr>
+          <w:sz w:val="24"/>
+          <w:szCs w:val="24"/>
+        </w:rPr>
+      </w:pPr>
+      <w:r>
+        <w:rPr>
+          <w:sz w:val="24"/>
+          <w:szCs w:val="24"/>
+        </w:rPr>
+        <w:t>*Todas las variables de instancia tienen sus correspondientes Getters y Setters.</w:t>
+      </w:r>
+    </w:p>
+    <w:p>
+      <w:pPr>
+        <w:spacing w:line="240" w:lineRule="auto"/>
+        <w:rPr>
+          <w:sz w:val="24"/>
+          <w:szCs w:val="24"/>
+        </w:rPr>
+      </w:pPr>
+    </w:p>
+    <w:p>
+      <w:pPr>
+        <w:spacing w:line="240" w:lineRule="auto"/>
+        <w:rPr>
+          <w:b/>
+          <w:bCs/>
+          <w:sz w:val="24"/>
+          <w:szCs w:val="24"/>
+        </w:rPr>
+      </w:pPr>
+      <w:r>
+        <w:rPr>
+          <w:b/>
+          <w:bCs/>
+          <w:sz w:val="24"/>
+          <w:szCs w:val="24"/>
+        </w:rPr>
+        <w:t>Clase Obstaculos</w:t>
+      </w:r>
+    </w:p>
+    <w:p>
+      <w:pPr>
+        <w:spacing w:line="240" w:lineRule="auto"/>
+        <w:rPr>
+          <w:b/>
+          <w:bCs/>
+          <w:sz w:val="24"/>
+          <w:szCs w:val="24"/>
+        </w:rPr>
+      </w:pPr>
+      <w:r>
+        <w:rPr>
+          <w:b/>
+          <w:bCs/>
+          <w:sz w:val="24"/>
+          <w:szCs w:val="24"/>
+        </w:rPr>
+        <w:t>Variables de instancia:</w:t>
+      </w:r>
+    </w:p>
+    <w:p>
+      <w:pPr>
+        <w:autoSpaceDE w:val="0"/>
+        <w:autoSpaceDN w:val="0"/>
+        <w:adjustRightInd w:val="0"/>
+        <w:spacing w:after="0" w:line="240" w:lineRule="auto"/>
+        <w:rPr>
+          <w:rFonts w:ascii="Consolas" w:hAnsi="Consolas" w:cs="Consolas"/>
+          <w:sz w:val="24"/>
+          <w:szCs w:val="24"/>
+        </w:rPr>
+      </w:pPr>
+      <w:r>
+        <w:rPr>
+          <w:rFonts w:ascii="Consolas" w:hAnsi="Consolas" w:cs="Consolas"/>
+          <w:sz w:val="24"/>
+          <w:szCs w:val="24"/>
+        </w:rPr>
+        <w:t>public Obstaculos2[] obstaculos2;</w:t>
+      </w:r>
+    </w:p>
+    <w:p>
+      <w:pPr>
+        <w:spacing w:line="240" w:lineRule="auto"/>
+        <w:rPr>
+          <w:rFonts w:ascii="Consolas" w:hAnsi="Consolas" w:cs="Consolas"/>
+          <w:sz w:val="24"/>
+          <w:szCs w:val="24"/>
+        </w:rPr>
+      </w:pPr>
+      <w:r>
+        <w:rPr>
+          <w:rFonts w:ascii="Consolas" w:hAnsi="Consolas" w:cs="Consolas"/>
+          <w:sz w:val="24"/>
+          <w:szCs w:val="24"/>
+        </w:rPr>
+        <w:t>private double distancia;</w:t>
+      </w:r>
+    </w:p>
+    <w:p>
+      <w:pPr>
+        <w:spacing w:line="240" w:lineRule="auto"/>
+        <w:rPr>
+          <w:rFonts w:cstheme="minorHAnsi"/>
+          <w:b/>
+          <w:bCs/>
+          <w:sz w:val="24"/>
+          <w:szCs w:val="24"/>
+        </w:rPr>
+      </w:pPr>
+      <w:r>
+        <w:rPr>
+          <w:rFonts w:cstheme="minorHAnsi"/>
+          <w:b/>
+          <w:bCs/>
+          <w:sz w:val="24"/>
+          <w:szCs w:val="24"/>
+        </w:rPr>
+        <w:t>Métodos:</w:t>
+      </w:r>
+    </w:p>
+    <w:p>
+      <w:pPr>
+        <w:spacing w:line="240" w:lineRule="auto"/>
+        <w:rPr>
+          <w:rFonts w:cstheme="minorHAnsi"/>
+          <w:sz w:val="24"/>
+          <w:szCs w:val="24"/>
+        </w:rPr>
+      </w:pPr>
+      <w:r>
+        <w:rPr>
+          <w:rFonts w:cstheme="minorHAnsi"/>
+          <w:sz w:val="24"/>
+          <w:szCs w:val="24"/>
+        </w:rPr>
+        <w:t>Obstaculos ():</w:t>
+      </w:r>
+      <w:r>
+        <w:rPr>
+          <w:rFonts w:cstheme="minorHAnsi"/>
+          <w:sz w:val="24"/>
+          <w:szCs w:val="24"/>
+        </w:rPr>
+        <w:t xml:space="preserve"> Constructor del objeto Obstaculos. Contiene una lista de objetos de tipo Obstaculos2.</w:t>
+      </w:r>
+    </w:p>
+    <w:p>
+      <w:pPr>
+        <w:spacing w:line="240" w:lineRule="auto"/>
+        <w:rPr>
+          <w:rFonts w:cstheme="minorHAnsi"/>
+        </w:rPr>
+      </w:pPr>
+      <w:r>
+        <w:rPr>
+          <w:rFonts w:cstheme="minorHAnsi"/>
+          <w:sz w:val="24"/>
+          <w:szCs w:val="24"/>
+        </w:rPr>
+        <w:t>generarObs (): Crea los objetos de la lista en las coordenadas determinadas.</w:t>
+      </w:r>
+    </w:p>
+    <w:p>
+      <w:pPr>
+        <w:spacing w:line="240" w:lineRule="auto"/>
+        <w:rPr>
+          <w:sz w:val="24"/>
+          <w:szCs w:val="24"/>
+        </w:rPr>
+      </w:pPr>
+      <w:r>
+        <w:rPr>
+          <w:sz w:val="24"/>
+          <w:szCs w:val="24"/>
+        </w:rPr>
+        <w:t xml:space="preserve">distancia (): Calcula la distancia entre las coordenadas X, Y del </w:t>
+      </w:r>
+      <w:r>
+        <w:rPr>
+          <w:sz w:val="24"/>
+          <w:szCs w:val="24"/>
+        </w:rPr>
+        <w:t>obstaculo</w:t>
+      </w:r>
+      <w:r>
+        <w:rPr>
+          <w:sz w:val="24"/>
+          <w:szCs w:val="24"/>
+        </w:rPr>
+        <w:t xml:space="preserve"> y otro par ordenado.</w:t>
+      </w:r>
+    </w:p>
+    <w:p>
+      <w:pPr>
+        <w:spacing w:line="240" w:lineRule="auto"/>
+        <w:rPr>
+          <w:sz w:val="24"/>
+          <w:szCs w:val="24"/>
+        </w:rPr>
+      </w:pPr>
+      <w:r>
+        <w:rPr>
+          <w:sz w:val="24"/>
+          <w:szCs w:val="24"/>
+        </w:rPr>
+        <w:t>colisiona (): Recibe dos radios y calcula si son mayores a la distancia. Retorna un valor booleano.</w:t>
+      </w:r>
+    </w:p>
+    <w:p>
+      <w:pPr>
+        <w:spacing w:line="240" w:lineRule="auto"/>
+        <w:rPr>
+          <w:sz w:val="24"/>
+          <w:szCs w:val="24"/>
+        </w:rPr>
+      </w:pPr>
+      <w:r>
+        <w:rPr>
+          <w:sz w:val="24"/>
+          <w:szCs w:val="24"/>
+        </w:rPr>
+        <w:t>*Todas las variables de instancia tienen sus correspondientes Getters y Setters.</w:t>
+      </w:r>
+    </w:p>
+    <w:p>
+      <w:pPr>
+        <w:spacing w:line="240" w:lineRule="auto"/>
+        <w:rPr>
+          <w:sz w:val="24"/>
+          <w:szCs w:val="24"/>
+        </w:rPr>
+      </w:pPr>
+    </w:p>
+    <w:p>
+      <w:pPr>
+        <w:spacing w:line="240" w:lineRule="auto"/>
+        <w:rPr>
+          <w:b/>
+          <w:bCs/>
+          <w:sz w:val="24"/>
+          <w:szCs w:val="24"/>
+        </w:rPr>
+      </w:pPr>
+      <w:r>
+        <w:rPr>
+          <w:b/>
+          <w:bCs/>
+          <w:sz w:val="24"/>
+          <w:szCs w:val="24"/>
+        </w:rPr>
+        <w:t>Clase Obstaculos2</w:t>
+      </w:r>
+    </w:p>
+    <w:p>
+      <w:pPr>
+        <w:spacing w:line="240" w:lineRule="auto"/>
+        <w:rPr>
+          <w:b/>
+          <w:bCs/>
+          <w:sz w:val="24"/>
+          <w:szCs w:val="24"/>
+        </w:rPr>
+      </w:pPr>
+      <w:r>
+        <w:rPr>
+          <w:b/>
+          <w:bCs/>
+          <w:sz w:val="24"/>
+          <w:szCs w:val="24"/>
+        </w:rPr>
+        <w:t>Variables de instancia:</w:t>
+      </w:r>
+    </w:p>
+    <w:p>
+      <w:pPr>
+        <w:autoSpaceDE w:val="0"/>
+        <w:autoSpaceDN w:val="0"/>
+        <w:adjustRightInd w:val="0"/>
+        <w:spacing w:after="0" w:line="240" w:lineRule="auto"/>
+        <w:rPr>
+          <w:rFonts w:ascii="Consolas" w:hAnsi="Consolas" w:cs="Consolas"/>
+          <w:sz w:val="24"/>
+          <w:szCs w:val="24"/>
+        </w:rPr>
+      </w:pPr>
+      <w:r>
+        <w:rPr>
+          <w:rFonts w:ascii="Consolas" w:hAnsi="Consolas" w:cs="Consolas"/>
+          <w:sz w:val="24"/>
+          <w:szCs w:val="24"/>
+        </w:rPr>
+        <w:t>private double x;</w:t>
+      </w:r>
+    </w:p>
+    <w:p>
+      <w:pPr>
+        <w:autoSpaceDE w:val="0"/>
+        <w:autoSpaceDN w:val="0"/>
+        <w:adjustRightInd w:val="0"/>
+        <w:spacing w:after="0" w:line="240" w:lineRule="auto"/>
+        <w:rPr>
+          <w:rFonts w:ascii="Consolas" w:hAnsi="Consolas" w:cs="Consolas"/>
+          <w:sz w:val="24"/>
+          <w:szCs w:val="24"/>
+          <w:lang w:val="en-US"/>
+        </w:rPr>
+      </w:pPr>
+      <w:r>
+        <w:rPr>
+          <w:rFonts w:ascii="Consolas" w:hAnsi="Consolas" w:cs="Consolas"/>
+          <w:sz w:val="24"/>
+          <w:szCs w:val="24"/>
+          <w:lang w:val="en-US"/>
+        </w:rPr>
+        <w:t>private double y;</w:t>
+      </w:r>
+    </w:p>
+    <w:p>
+      <w:pPr>
+        <w:autoSpaceDE w:val="0"/>
+        <w:autoSpaceDN w:val="0"/>
+        <w:adjustRightInd w:val="0"/>
+        <w:spacing w:after="0" w:line="240" w:lineRule="auto"/>
+        <w:rPr>
+          <w:rFonts w:ascii="Consolas" w:hAnsi="Consolas" w:cs="Consolas"/>
+          <w:sz w:val="24"/>
+          <w:szCs w:val="24"/>
+          <w:lang w:val="en-US"/>
+        </w:rPr>
+      </w:pPr>
+      <w:r>
+        <w:rPr>
+          <w:rFonts w:ascii="Consolas" w:hAnsi="Consolas" w:cs="Consolas"/>
+          <w:sz w:val="24"/>
+          <w:szCs w:val="24"/>
+          <w:lang w:val="en-US"/>
+        </w:rPr>
+        <w:t>private double radio;</w:t>
+      </w:r>
+    </w:p>
+    <w:p>
+      <w:pPr>
+        <w:spacing w:line="240" w:lineRule="auto"/>
+        <w:rPr>
+          <w:rFonts w:ascii="Consolas" w:hAnsi="Consolas" w:cs="Consolas"/>
+          <w:sz w:val="24"/>
+          <w:szCs w:val="24"/>
+        </w:rPr>
+      </w:pPr>
+      <w:r>
+        <w:rPr>
+          <w:rFonts w:ascii="Consolas" w:hAnsi="Consolas" w:cs="Consolas"/>
+          <w:sz w:val="24"/>
+          <w:szCs w:val="24"/>
+        </w:rPr>
+        <w:t>private Image image =Herramientas.</w:t>
+      </w:r>
+      <w:r>
+        <w:rPr>
+          <w:rFonts w:ascii="Consolas" w:hAnsi="Consolas" w:cs="Consolas"/>
+          <w:i/>
+          <w:iCs/>
+          <w:sz w:val="24"/>
+          <w:szCs w:val="24"/>
+        </w:rPr>
+        <w:t>cargarImagen</w:t>
+      </w:r>
+      <w:r>
+        <w:rPr>
+          <w:rFonts w:ascii="Consolas" w:hAnsi="Consolas" w:cs="Consolas"/>
+          <w:sz w:val="24"/>
+          <w:szCs w:val="24"/>
+        </w:rPr>
+        <w:t>("obs.png");</w:t>
+      </w:r>
+    </w:p>
+    <w:p>
+      <w:pPr>
+        <w:spacing w:line="240" w:lineRule="auto"/>
+        <w:rPr>
+          <w:rFonts w:ascii="Consolas" w:hAnsi="Consolas" w:cs="Consolas"/>
+          <w:sz w:val="24"/>
+          <w:szCs w:val="24"/>
+        </w:rPr>
+      </w:pPr>
+    </w:p>
+    <w:p>
+      <w:pPr>
+        <w:spacing w:line="240" w:lineRule="auto"/>
+        <w:rPr>
+          <w:rFonts w:cstheme="minorHAnsi"/>
+          <w:b/>
+          <w:bCs/>
+          <w:sz w:val="24"/>
+          <w:szCs w:val="24"/>
+        </w:rPr>
+      </w:pPr>
+      <w:r>
+        <w:rPr>
+          <w:rFonts w:cstheme="minorHAnsi"/>
+          <w:b/>
+          <w:bCs/>
+          <w:sz w:val="24"/>
+          <w:szCs w:val="24"/>
+        </w:rPr>
+        <w:t>Métodos:</w:t>
+      </w:r>
+    </w:p>
+    <w:p>
+      <w:pPr>
+        <w:spacing w:line="240" w:lineRule="auto"/>
+        <w:rPr>
+          <w:rFonts w:cstheme="minorHAnsi"/>
+          <w:sz w:val="24"/>
+          <w:szCs w:val="24"/>
+        </w:rPr>
+      </w:pPr>
+      <w:r>
+        <w:rPr>
+          <w:rFonts w:cstheme="minorHAnsi"/>
+          <w:sz w:val="24"/>
+          <w:szCs w:val="24"/>
+        </w:rPr>
+        <w:t>Obstaculos2 (): Constructor del objeto Obstaculos2.</w:t>
+      </w:r>
+    </w:p>
+    <w:p>
+      <w:pPr>
+        <w:tabs>
+          <w:tab w:val="right" w:pos="8504"/>
+        </w:tabs>
+        <w:spacing w:line="240" w:lineRule="auto"/>
+        <w:rPr>
+          <w:rFonts w:cstheme="minorHAnsi"/>
+          <w:sz w:val="24"/>
+          <w:szCs w:val="24"/>
+        </w:rPr>
+      </w:pPr>
+      <w:r>
+        <w:rPr>
+          <w:rFonts w:cstheme="minorHAnsi"/>
+          <w:sz w:val="24"/>
+          <w:szCs w:val="24"/>
+        </w:rPr>
+        <w:t xml:space="preserve">dibujarSprite (): </w:t>
+      </w:r>
+      <w:r>
+        <w:rPr>
+          <w:rFonts w:cstheme="minorHAnsi"/>
+          <w:sz w:val="24"/>
+          <w:szCs w:val="24"/>
+        </w:rPr>
+        <w:t>Dibuja a</w:t>
+      </w:r>
+      <w:r>
+        <w:rPr>
+          <w:rFonts w:cstheme="minorHAnsi"/>
+          <w:sz w:val="24"/>
+          <w:szCs w:val="24"/>
+        </w:rPr>
+        <w:t xml:space="preserve">l obstaculo </w:t>
+      </w:r>
+      <w:r>
+        <w:rPr>
+          <w:rFonts w:cstheme="minorHAnsi"/>
+          <w:sz w:val="24"/>
+          <w:szCs w:val="24"/>
+        </w:rPr>
+        <w:t>en el entorno con una imagen determinada</w:t>
+      </w:r>
+      <w:r>
+        <w:rPr>
+          <w:rFonts w:cstheme="minorHAnsi"/>
+          <w:sz w:val="24"/>
+          <w:szCs w:val="24"/>
+        </w:rPr>
+        <w:t>.</w:t>
+      </w:r>
+    </w:p>
+    <w:p>
+      <w:pPr>
+        <w:spacing w:line="240" w:lineRule="auto"/>
+        <w:rPr>
+          <w:sz w:val="24"/>
+          <w:szCs w:val="24"/>
+        </w:rPr>
+      </w:pPr>
+      <w:r>
+        <w:rPr>
+          <w:sz w:val="24"/>
+          <w:szCs w:val="24"/>
+        </w:rPr>
+        <w:t>*Todas las variables de instancia tienen sus correspondientes Getters y Setters.</w:t>
+      </w:r>
+    </w:p>
+    <w:p>
+      <w:pPr>
+        <w:tabs>
+          <w:tab w:val="right" w:pos="8504"/>
+        </w:tabs>
+        <w:spacing w:line="240" w:lineRule="auto"/>
+        <w:rPr>
+          <w:rFonts w:cstheme="minorHAnsi"/>
+          <w:sz w:val="24"/>
+          <w:szCs w:val="24"/>
+        </w:rPr>
+      </w:pPr>
+    </w:p>
+    <w:p>
+      <w:pPr>
+        <w:tabs>
+          <w:tab w:val="right" w:pos="8504"/>
+        </w:tabs>
+        <w:spacing w:line="240" w:lineRule="auto"/>
+        <w:rPr>
+          <w:rFonts w:cstheme="minorHAnsi"/>
+          <w:b/>
+          <w:bCs/>
+          <w:sz w:val="24"/>
+          <w:szCs w:val="24"/>
+        </w:rPr>
+      </w:pPr>
+      <w:r>
+        <w:rPr>
+          <w:rFonts w:cstheme="minorHAnsi"/>
+          <w:b/>
+          <w:bCs/>
+          <w:sz w:val="24"/>
+          <w:szCs w:val="24"/>
+        </w:rPr>
+        <w:lastRenderedPageBreak/>
+        <w:t>Clase Suero</w:t>
+      </w:r>
+    </w:p>
+    <w:p>
+      <w:pPr>
+        <w:tabs>
+          <w:tab w:val="right" w:pos="8504"/>
+        </w:tabs>
+        <w:spacing w:line="240" w:lineRule="auto"/>
+        <w:rPr>
+          <w:rFonts w:cstheme="minorHAnsi"/>
+          <w:b/>
+          <w:bCs/>
+          <w:sz w:val="24"/>
+          <w:szCs w:val="24"/>
+        </w:rPr>
+      </w:pPr>
+      <w:r>
+        <w:rPr>
+          <w:rFonts w:cstheme="minorHAnsi"/>
+          <w:b/>
+          <w:bCs/>
+          <w:sz w:val="24"/>
+          <w:szCs w:val="24"/>
+        </w:rPr>
+        <w:t>Variables de instancia:</w:t>
+      </w:r>
+    </w:p>
+    <w:p>
+      <w:pPr>
+        <w:autoSpaceDE w:val="0"/>
+        <w:autoSpaceDN w:val="0"/>
+        <w:adjustRightInd w:val="0"/>
+        <w:spacing w:after="0" w:line="240" w:lineRule="auto"/>
+        <w:rPr>
+          <w:rFonts w:ascii="Consolas" w:hAnsi="Consolas" w:cs="Consolas"/>
+          <w:sz w:val="24"/>
+          <w:szCs w:val="24"/>
+          <w:lang w:val="en-US"/>
+        </w:rPr>
+      </w:pPr>
+      <w:r>
+        <w:rPr>
+          <w:rFonts w:ascii="Consolas" w:hAnsi="Consolas" w:cs="Consolas"/>
+          <w:sz w:val="24"/>
+          <w:szCs w:val="24"/>
+          <w:lang w:val="en-US"/>
+        </w:rPr>
+        <w:t>private double x;</w:t>
+      </w:r>
+    </w:p>
+    <w:p>
+      <w:pPr>
+        <w:autoSpaceDE w:val="0"/>
+        <w:autoSpaceDN w:val="0"/>
+        <w:adjustRightInd w:val="0"/>
+        <w:spacing w:after="0" w:line="240" w:lineRule="auto"/>
+        <w:rPr>
+          <w:rFonts w:ascii="Consolas" w:hAnsi="Consolas" w:cs="Consolas"/>
+          <w:sz w:val="24"/>
+          <w:szCs w:val="24"/>
+          <w:lang w:val="en-US"/>
+        </w:rPr>
+      </w:pPr>
+      <w:r>
+        <w:rPr>
+          <w:rFonts w:ascii="Consolas" w:hAnsi="Consolas" w:cs="Consolas"/>
+          <w:sz w:val="24"/>
+          <w:szCs w:val="24"/>
+          <w:lang w:val="en-US"/>
+        </w:rPr>
+        <w:t>private double y;</w:t>
+      </w:r>
+    </w:p>
+    <w:p>
+      <w:pPr>
+        <w:autoSpaceDE w:val="0"/>
+        <w:autoSpaceDN w:val="0"/>
+        <w:adjustRightInd w:val="0"/>
+        <w:spacing w:after="0" w:line="240" w:lineRule="auto"/>
+        <w:rPr>
+          <w:rFonts w:ascii="Consolas" w:hAnsi="Consolas" w:cs="Consolas"/>
+          <w:sz w:val="24"/>
+          <w:szCs w:val="24"/>
+          <w:lang w:val="en-US"/>
+        </w:rPr>
+      </w:pPr>
+      <w:r>
+        <w:rPr>
+          <w:rFonts w:ascii="Consolas" w:hAnsi="Consolas" w:cs="Consolas"/>
+          <w:sz w:val="24"/>
+          <w:szCs w:val="24"/>
+          <w:lang w:val="en-US"/>
+        </w:rPr>
+        <w:t>private double radio;</w:t>
+      </w:r>
+    </w:p>
+    <w:p>
+      <w:pPr>
+        <w:autoSpaceDE w:val="0"/>
+        <w:autoSpaceDN w:val="0"/>
+        <w:adjustRightInd w:val="0"/>
+        <w:spacing w:after="0" w:line="240" w:lineRule="auto"/>
+        <w:rPr>
+          <w:rFonts w:ascii="Consolas" w:hAnsi="Consolas" w:cs="Consolas"/>
+          <w:sz w:val="24"/>
+          <w:szCs w:val="24"/>
+        </w:rPr>
+      </w:pPr>
+      <w:r>
+        <w:rPr>
+          <w:rFonts w:ascii="Consolas" w:hAnsi="Consolas" w:cs="Consolas"/>
+          <w:sz w:val="24"/>
+          <w:szCs w:val="24"/>
+        </w:rPr>
+        <w:t>private double distancia;</w:t>
+      </w:r>
+    </w:p>
+    <w:p>
+      <w:pPr>
+        <w:autoSpaceDE w:val="0"/>
+        <w:autoSpaceDN w:val="0"/>
+        <w:adjustRightInd w:val="0"/>
+        <w:spacing w:after="0" w:line="240" w:lineRule="auto"/>
+        <w:rPr>
+          <w:rFonts w:ascii="Consolas" w:hAnsi="Consolas" w:cs="Consolas"/>
+          <w:sz w:val="24"/>
+          <w:szCs w:val="24"/>
+        </w:rPr>
+      </w:pPr>
+      <w:r>
+        <w:rPr>
+          <w:rFonts w:ascii="Consolas" w:hAnsi="Consolas" w:cs="Consolas"/>
+          <w:sz w:val="24"/>
+          <w:szCs w:val="24"/>
+        </w:rPr>
+        <w:t>private Image image =Herramientas.cargarImagen("Suero.png");</w:t>
+      </w:r>
+    </w:p>
+    <w:p>
+      <w:pPr>
+        <w:tabs>
+          <w:tab w:val="right" w:pos="8504"/>
+        </w:tabs>
+        <w:spacing w:line="240" w:lineRule="auto"/>
+        <w:rPr>
+          <w:rFonts w:ascii="Consolas" w:hAnsi="Consolas" w:cs="Consolas"/>
+          <w:sz w:val="24"/>
+          <w:szCs w:val="24"/>
+          <w:lang w:val="en-US"/>
+        </w:rPr>
+      </w:pPr>
+      <w:r>
+        <w:rPr>
+          <w:rFonts w:ascii="Consolas" w:hAnsi="Consolas" w:cs="Consolas"/>
+          <w:sz w:val="24"/>
+          <w:szCs w:val="24"/>
+          <w:lang w:val="en-US"/>
+        </w:rPr>
+        <w:t>private Image aux = this.image;</w:t>
+      </w:r>
+    </w:p>
+    <w:p>
+      <w:pPr>
+        <w:tabs>
+          <w:tab w:val="right" w:pos="8504"/>
+        </w:tabs>
+        <w:spacing w:line="240" w:lineRule="auto"/>
+        <w:rPr>
+          <w:rFonts w:ascii="Consolas" w:hAnsi="Consolas" w:cs="Consolas"/>
+          <w:sz w:val="24"/>
+          <w:szCs w:val="24"/>
+          <w:lang w:val="en-US"/>
+        </w:rPr>
+      </w:pPr>
+    </w:p>
+    <w:p>
+      <w:pPr>
+        <w:tabs>
+          <w:tab w:val="right" w:pos="8504"/>
+        </w:tabs>
+        <w:spacing w:line="240" w:lineRule="auto"/>
+        <w:rPr>
+          <w:rFonts w:cstheme="minorHAnsi"/>
+          <w:b/>
+          <w:bCs/>
+          <w:sz w:val="24"/>
+          <w:szCs w:val="24"/>
+          <w:lang w:val="en-US"/>
+        </w:rPr>
+      </w:pPr>
+      <w:r>
+        <w:rPr>
+          <w:rFonts w:cstheme="minorHAnsi"/>
+          <w:b/>
+          <w:bCs/>
+          <w:sz w:val="24"/>
+          <w:szCs w:val="24"/>
+          <w:lang w:val="en-US"/>
+        </w:rPr>
+        <w:t>Métodos:</w:t>
+      </w:r>
+    </w:p>
+    <w:p>
+      <w:pPr>
+        <w:tabs>
+          <w:tab w:val="right" w:pos="8504"/>
+        </w:tabs>
+        <w:spacing w:line="240" w:lineRule="auto"/>
+        <w:rPr>
+          <w:rFonts w:cstheme="minorHAnsi"/>
+          <w:sz w:val="24"/>
+          <w:szCs w:val="24"/>
+        </w:rPr>
+      </w:pPr>
+      <w:r>
+        <w:rPr>
+          <w:rFonts w:cstheme="minorHAnsi"/>
+          <w:sz w:val="24"/>
+          <w:szCs w:val="24"/>
+        </w:rPr>
+        <w:t>Suero (): Constructor del objeto S</w:t>
+      </w:r>
+      <w:r>
+        <w:rPr>
+          <w:rFonts w:cstheme="minorHAnsi"/>
+          <w:sz w:val="24"/>
+          <w:szCs w:val="24"/>
+        </w:rPr>
+        <w:t>uero.</w:t>
+      </w:r>
+    </w:p>
+    <w:p>
+      <w:pPr>
+        <w:tabs>
+          <w:tab w:val="right" w:pos="8504"/>
+        </w:tabs>
+        <w:spacing w:line="240" w:lineRule="auto"/>
+        <w:rPr>
+          <w:rFonts w:cstheme="minorHAnsi"/>
+          <w:sz w:val="24"/>
+          <w:szCs w:val="24"/>
+        </w:rPr>
+      </w:pPr>
+      <w:r>
+        <w:rPr>
+          <w:rFonts w:cstheme="minorHAnsi"/>
+          <w:sz w:val="24"/>
+          <w:szCs w:val="24"/>
+        </w:rPr>
+        <w:t xml:space="preserve">dibujarSprite (): </w:t>
+      </w:r>
+      <w:r>
+        <w:rPr>
+          <w:rFonts w:cstheme="minorHAnsi"/>
+          <w:sz w:val="24"/>
+          <w:szCs w:val="24"/>
+        </w:rPr>
+        <w:t xml:space="preserve">Dibuja al </w:t>
+      </w:r>
+      <w:r>
+        <w:rPr>
+          <w:rFonts w:cstheme="minorHAnsi"/>
+          <w:sz w:val="24"/>
+          <w:szCs w:val="24"/>
+        </w:rPr>
+        <w:t>suero</w:t>
+      </w:r>
+      <w:r>
+        <w:rPr>
+          <w:rFonts w:cstheme="minorHAnsi"/>
+          <w:sz w:val="24"/>
+          <w:szCs w:val="24"/>
+        </w:rPr>
+        <w:t xml:space="preserve"> en el entorno con una imagen determinada.</w:t>
+      </w:r>
+      <w:r>
+        <w:rPr>
+          <w:rFonts w:cstheme="minorHAnsi"/>
+          <w:sz w:val="24"/>
+          <w:szCs w:val="24"/>
+        </w:rPr>
+        <w:t xml:space="preserve"> </w:t>
+      </w:r>
+    </w:p>
+    <w:p>
+      <w:pPr>
+        <w:spacing w:line="240" w:lineRule="auto"/>
+        <w:rPr>
+          <w:sz w:val="24"/>
+          <w:szCs w:val="24"/>
+        </w:rPr>
+      </w:pPr>
+      <w:r>
+        <w:rPr>
+          <w:sz w:val="24"/>
+          <w:szCs w:val="24"/>
+        </w:rPr>
+        <w:t xml:space="preserve">distancia (): Calcula la distancia entre las coordenadas X, Y del </w:t>
+      </w:r>
+      <w:r>
+        <w:rPr>
+          <w:sz w:val="24"/>
+          <w:szCs w:val="24"/>
+        </w:rPr>
+        <w:t>suero</w:t>
+      </w:r>
+      <w:r>
+        <w:rPr>
+          <w:sz w:val="24"/>
+          <w:szCs w:val="24"/>
+        </w:rPr>
+        <w:t xml:space="preserve"> y otro par ordenado.</w:t>
+      </w:r>
+    </w:p>
+    <w:p>
+      <w:pPr>
+        <w:spacing w:line="240" w:lineRule="auto"/>
+        <w:rPr>
+          <w:sz w:val="24"/>
+          <w:szCs w:val="24"/>
+        </w:rPr>
+      </w:pPr>
+      <w:r>
+        <w:rPr>
+          <w:sz w:val="24"/>
+          <w:szCs w:val="24"/>
+        </w:rPr>
+        <w:t>colisiona (): Recibe dos radios y calcula si son mayores a la distancia. Retorna un valor booleano.</w:t>
+      </w:r>
+    </w:p>
+    <w:p>
+      <w:pPr>
+        <w:spacing w:line="240" w:lineRule="auto"/>
+        <w:rPr>
+          <w:sz w:val="24"/>
+          <w:szCs w:val="24"/>
+        </w:rPr>
+      </w:pPr>
+      <w:r>
+        <w:rPr>
+          <w:sz w:val="24"/>
+          <w:szCs w:val="24"/>
+        </w:rPr>
+        <w:t>*Todas las variables de instancia tienen sus correspondientes Getters y Setters.</w:t>
+      </w:r>
+    </w:p>
+    <w:p>
+      <w:pPr>
+        <w:tabs>
+          <w:tab w:val="right" w:pos="8504"/>
+        </w:tabs>
+        <w:spacing w:line="240" w:lineRule="auto"/>
+        <w:rPr>
+          <w:rFonts w:cstheme="minorHAnsi"/>
+          <w:b/>
+          <w:bCs/>
+        </w:rPr>
+      </w:pPr>
+    </w:p>
+    <w:p>
+      <w:pPr>
+        <w:tabs>
+          <w:tab w:val="right" w:pos="8504"/>
+        </w:tabs>
+        <w:spacing w:line="240" w:lineRule="auto"/>
+        <w:rPr>
+          <w:rFonts w:cstheme="minorHAnsi"/>
+          <w:b/>
+          <w:bCs/>
+          <w:sz w:val="24"/>
+          <w:szCs w:val="24"/>
+        </w:rPr>
+      </w:pPr>
+      <w:r>
+        <w:rPr>
+          <w:rFonts w:cstheme="minorHAnsi"/>
+          <w:b/>
+          <w:bCs/>
+          <w:sz w:val="24"/>
+          <w:szCs w:val="24"/>
+        </w:rPr>
+        <w:t>Clase Disparo</w:t>
+      </w:r>
+    </w:p>
+    <w:p>
+      <w:pPr>
+        <w:tabs>
+          <w:tab w:val="right" w:pos="8504"/>
+        </w:tabs>
+        <w:spacing w:line="240" w:lineRule="auto"/>
+        <w:rPr>
+          <w:rFonts w:cstheme="minorHAnsi"/>
+          <w:b/>
+          <w:bCs/>
+          <w:sz w:val="24"/>
+          <w:szCs w:val="24"/>
+        </w:rPr>
+      </w:pPr>
+      <w:r>
+        <w:rPr>
+          <w:rFonts w:cstheme="minorHAnsi"/>
+          <w:b/>
+          <w:bCs/>
+          <w:sz w:val="24"/>
+          <w:szCs w:val="24"/>
+        </w:rPr>
+        <w:t>Variables de instancia:</w:t>
+      </w:r>
+    </w:p>
+    <w:p>
+      <w:pPr>
+        <w:autoSpaceDE w:val="0"/>
+        <w:autoSpaceDN w:val="0"/>
+        <w:adjustRightInd w:val="0"/>
+        <w:spacing w:after="0" w:line="240" w:lineRule="auto"/>
+        <w:rPr>
+          <w:rFonts w:ascii="Consolas" w:hAnsi="Consolas" w:cs="Consolas"/>
+          <w:sz w:val="24"/>
+          <w:szCs w:val="24"/>
+        </w:rPr>
+      </w:pPr>
+      <w:r>
+        <w:rPr>
+          <w:rFonts w:ascii="Consolas" w:hAnsi="Consolas" w:cs="Consolas"/>
+          <w:sz w:val="24"/>
+          <w:szCs w:val="24"/>
+        </w:rPr>
+        <w:t>private double x, y, radio, angulo,</w:t>
+      </w:r>
+      <w:r>
+        <w:rPr>
+          <w:rFonts w:ascii="Consolas" w:hAnsi="Consolas" w:cs="Consolas"/>
+          <w:sz w:val="24"/>
+          <w:szCs w:val="24"/>
+        </w:rPr>
+        <w:t xml:space="preserve"> </w:t>
+      </w:r>
+      <w:r>
+        <w:rPr>
+          <w:rFonts w:ascii="Consolas" w:hAnsi="Consolas" w:cs="Consolas"/>
+          <w:sz w:val="24"/>
+          <w:szCs w:val="24"/>
+        </w:rPr>
+        <w:t>distancia;</w:t>
+      </w:r>
+    </w:p>
+    <w:p>
+      <w:pPr>
+        <w:autoSpaceDE w:val="0"/>
+        <w:autoSpaceDN w:val="0"/>
+        <w:adjustRightInd w:val="0"/>
+        <w:spacing w:after="0" w:line="240" w:lineRule="auto"/>
+        <w:rPr>
+          <w:rFonts w:ascii="Consolas" w:hAnsi="Consolas" w:cs="Consolas"/>
+          <w:sz w:val="24"/>
+          <w:szCs w:val="24"/>
+        </w:rPr>
+      </w:pPr>
+      <w:r>
+        <w:rPr>
+          <w:rFonts w:ascii="Consolas" w:hAnsi="Consolas" w:cs="Consolas"/>
+          <w:sz w:val="24"/>
+          <w:szCs w:val="24"/>
+        </w:rPr>
+        <w:t>private Image image =Herramientas.cargarImagen("Proyectil.png");</w:t>
+      </w:r>
+    </w:p>
+    <w:p>
+      <w:pPr>
+        <w:tabs>
+          <w:tab w:val="right" w:pos="8504"/>
+        </w:tabs>
+        <w:spacing w:line="240" w:lineRule="auto"/>
+        <w:rPr>
+          <w:rFonts w:ascii="Consolas" w:hAnsi="Consolas" w:cs="Consolas"/>
+          <w:sz w:val="24"/>
+          <w:szCs w:val="24"/>
+        </w:rPr>
+      </w:pPr>
+      <w:r>
+        <w:rPr>
+          <w:rFonts w:ascii="Consolas" w:hAnsi="Consolas" w:cs="Consolas"/>
+          <w:sz w:val="24"/>
+          <w:szCs w:val="24"/>
+        </w:rPr>
+        <w:t>private boolean impacto=false;</w:t>
+      </w:r>
+    </w:p>
+    <w:p>
+      <w:pPr>
+        <w:tabs>
+          <w:tab w:val="right" w:pos="8504"/>
+        </w:tabs>
+        <w:spacing w:line="240" w:lineRule="auto"/>
+        <w:rPr>
+          <w:rFonts w:ascii="Consolas" w:hAnsi="Consolas" w:cs="Consolas"/>
+          <w:sz w:val="24"/>
+          <w:szCs w:val="24"/>
+        </w:rPr>
+      </w:pPr>
+    </w:p>
+    <w:p>
+      <w:pPr>
+        <w:tabs>
+          <w:tab w:val="right" w:pos="8504"/>
+        </w:tabs>
+        <w:spacing w:line="240" w:lineRule="auto"/>
+        <w:rPr>
+          <w:rFonts w:cstheme="minorHAnsi"/>
+          <w:b/>
+          <w:bCs/>
+          <w:sz w:val="24"/>
+          <w:szCs w:val="24"/>
+        </w:rPr>
+      </w:pPr>
+      <w:r>
+        <w:rPr>
+          <w:rFonts w:cstheme="minorHAnsi"/>
+          <w:b/>
+          <w:bCs/>
+          <w:sz w:val="24"/>
+          <w:szCs w:val="24"/>
+        </w:rPr>
+        <w:t>Métodos:</w:t>
+      </w:r>
+    </w:p>
+    <w:p>
+      <w:pPr>
+        <w:tabs>
+          <w:tab w:val="right" w:pos="8504"/>
+        </w:tabs>
+        <w:spacing w:line="240" w:lineRule="auto"/>
+        <w:rPr>
+          <w:rFonts w:cstheme="minorHAnsi"/>
+          <w:sz w:val="24"/>
+          <w:szCs w:val="24"/>
+        </w:rPr>
+      </w:pPr>
+      <w:r>
+        <w:rPr>
+          <w:rFonts w:cstheme="minorHAnsi"/>
+          <w:sz w:val="24"/>
+          <w:szCs w:val="24"/>
+        </w:rPr>
+        <w:t>Disparo (): Constructor del objeto Disparo.</w:t>
+      </w:r>
+    </w:p>
+    <w:p>
+      <w:pPr>
+        <w:tabs>
+          <w:tab w:val="right" w:pos="8504"/>
+        </w:tabs>
+        <w:spacing w:line="240" w:lineRule="auto"/>
+        <w:rPr>
+          <w:rFonts w:cstheme="minorHAnsi"/>
+          <w:sz w:val="24"/>
+          <w:szCs w:val="24"/>
+        </w:rPr>
+      </w:pPr>
+      <w:r>
+        <w:rPr>
+          <w:rFonts w:cstheme="minorHAnsi"/>
+          <w:sz w:val="24"/>
+          <w:szCs w:val="24"/>
+        </w:rPr>
+        <w:t xml:space="preserve">dibujarSprite (): Dibuja al </w:t>
+      </w:r>
+      <w:r>
+        <w:rPr>
+          <w:rFonts w:cstheme="minorHAnsi"/>
           <w:sz w:val="24"/>
           <w:szCs w:val="24"/>
         </w:rPr>
         <w:t>Disparo</w:t>
       </w:r>
-      <w:bookmarkStart w:id="0" w:name="_GoBack"/>
-      <w:bookmarkEnd w:id="0"/>
-    </w:p>
-    <w:p>
-      <w:pPr>
-        <w:spacing w:line="360" w:lineRule="auto"/>
-        <w:rPr>
-          <w:sz w:val="24"/>
-          <w:szCs w:val="24"/>
+      <w:r>
+        <w:rPr>
+          <w:rFonts w:cstheme="minorHAnsi"/>
+          <w:sz w:val="24"/>
+          <w:szCs w:val="24"/>
+        </w:rPr>
+        <w:t xml:space="preserve"> en el entorno con una imagen determinada. </w:t>
+      </w:r>
+    </w:p>
+    <w:p>
+      <w:pPr>
+        <w:spacing w:line="240" w:lineRule="auto"/>
+        <w:rPr>
+          <w:sz w:val="24"/>
+          <w:szCs w:val="24"/>
+        </w:rPr>
+      </w:pPr>
+      <w:r>
+        <w:rPr>
+          <w:sz w:val="24"/>
+          <w:szCs w:val="24"/>
+        </w:rPr>
+        <w:t xml:space="preserve">mover (): Avanza </w:t>
+      </w:r>
+      <w:r>
+        <w:rPr>
+          <w:sz w:val="24"/>
+          <w:szCs w:val="24"/>
+        </w:rPr>
+        <w:t xml:space="preserve">el Disparo </w:t>
+      </w:r>
+      <w:r>
+        <w:rPr>
+          <w:sz w:val="24"/>
+          <w:szCs w:val="24"/>
+        </w:rPr>
+        <w:t>en los ejes X, Y.</w:t>
+      </w:r>
+    </w:p>
+    <w:p>
+      <w:pPr>
+        <w:spacing w:line="240" w:lineRule="auto"/>
+        <w:rPr>
+          <w:sz w:val="24"/>
+          <w:szCs w:val="24"/>
+        </w:rPr>
+      </w:pPr>
+      <w:r>
+        <w:rPr>
+          <w:sz w:val="24"/>
+          <w:szCs w:val="24"/>
+        </w:rPr>
+        <w:t xml:space="preserve">distancia (): Calcula la distancia entre las coordenadas X, Y del </w:t>
+      </w:r>
+      <w:r>
+        <w:rPr>
+          <w:sz w:val="24"/>
+          <w:szCs w:val="24"/>
+        </w:rPr>
+        <w:t>disparo</w:t>
+      </w:r>
+      <w:r>
+        <w:rPr>
+          <w:sz w:val="24"/>
+          <w:szCs w:val="24"/>
+        </w:rPr>
+        <w:t xml:space="preserve"> y otro par ordenado.</w:t>
+      </w:r>
+    </w:p>
+    <w:p>
+      <w:pPr>
+        <w:spacing w:line="240" w:lineRule="auto"/>
+        <w:rPr>
+          <w:sz w:val="24"/>
+          <w:szCs w:val="24"/>
+        </w:rPr>
+      </w:pPr>
+      <w:r>
+        <w:rPr>
+          <w:sz w:val="24"/>
+          <w:szCs w:val="24"/>
+        </w:rPr>
+        <w:t>colisiona (): Recibe dos radios y calcula si son mayores a la distancia. Retorna un valor booleano.</w:t>
+      </w:r>
+    </w:p>
+    <w:p>
+      <w:pPr>
+        <w:spacing w:line="240" w:lineRule="auto"/>
+        <w:rPr>
+          <w:sz w:val="24"/>
+          <w:szCs w:val="24"/>
+        </w:rPr>
+      </w:pPr>
+      <w:r>
+        <w:rPr>
+          <w:sz w:val="24"/>
+          <w:szCs w:val="24"/>
+        </w:rPr>
+        <w:t>estaEnPantalla (): Verifica que el disparo se encuentre dentro de las dimensiones del entorno. Devuelve un valor booleano.</w:t>
+      </w:r>
+    </w:p>
+    <w:p>
+      <w:pPr>
+        <w:spacing w:line="240" w:lineRule="auto"/>
+        <w:rPr>
+          <w:sz w:val="24"/>
+          <w:szCs w:val="24"/>
+        </w:rPr>
+      </w:pPr>
+      <w:r>
+        <w:rPr>
+          <w:sz w:val="24"/>
+          <w:szCs w:val="24"/>
+        </w:rPr>
+        <w:t>*Todas las variables de instancia tienen sus correspondientes Getters y Setters.</w:t>
+      </w:r>
+    </w:p>
+    <w:p>
+      <w:pPr>
+        <w:spacing w:line="240" w:lineRule="auto"/>
+        <w:rPr>
+          <w:sz w:val="24"/>
+          <w:szCs w:val="24"/>
+        </w:rPr>
+      </w:pPr>
+    </w:p>
+    <w:p>
+      <w:pPr>
+        <w:spacing w:line="240" w:lineRule="auto"/>
+        <w:rPr>
+          <w:b/>
+          <w:bCs/>
+          <w:sz w:val="24"/>
+          <w:szCs w:val="24"/>
+        </w:rPr>
+      </w:pPr>
+      <w:r>
+        <w:rPr>
+          <w:b/>
+          <w:bCs/>
+          <w:sz w:val="24"/>
+          <w:szCs w:val="24"/>
+        </w:rPr>
+        <w:t>Clase Tiempo</w:t>
+      </w:r>
+    </w:p>
+    <w:p>
+      <w:pPr>
+        <w:spacing w:line="240" w:lineRule="auto"/>
+        <w:rPr>
+          <w:b/>
+          <w:bCs/>
+          <w:sz w:val="24"/>
+          <w:szCs w:val="24"/>
+        </w:rPr>
+      </w:pPr>
+      <w:r>
+        <w:rPr>
+          <w:b/>
+          <w:bCs/>
+          <w:sz w:val="24"/>
+          <w:szCs w:val="24"/>
+        </w:rPr>
+        <w:t>Variables de instancia:</w:t>
+      </w:r>
+    </w:p>
+    <w:p>
+      <w:pPr>
+        <w:autoSpaceDE w:val="0"/>
+        <w:autoSpaceDN w:val="0"/>
+        <w:adjustRightInd w:val="0"/>
+        <w:spacing w:after="0" w:line="240" w:lineRule="auto"/>
+        <w:rPr>
+          <w:rFonts w:ascii="Consolas" w:hAnsi="Consolas" w:cs="Consolas"/>
+          <w:sz w:val="24"/>
+          <w:szCs w:val="24"/>
+          <w:lang w:val="en-US"/>
+        </w:rPr>
+      </w:pPr>
+      <w:r>
+        <w:rPr>
+          <w:rFonts w:ascii="Consolas" w:hAnsi="Consolas" w:cs="Consolas"/>
+          <w:sz w:val="24"/>
+          <w:szCs w:val="24"/>
+          <w:lang w:val="en-US"/>
+        </w:rPr>
+        <w:t>private boolean inicia;</w:t>
+      </w:r>
+    </w:p>
+    <w:p>
+      <w:pPr>
+        <w:autoSpaceDE w:val="0"/>
+        <w:autoSpaceDN w:val="0"/>
+        <w:adjustRightInd w:val="0"/>
+        <w:spacing w:after="0" w:line="240" w:lineRule="auto"/>
+        <w:rPr>
+          <w:rFonts w:ascii="Consolas" w:hAnsi="Consolas" w:cs="Consolas"/>
+          <w:sz w:val="24"/>
+          <w:szCs w:val="24"/>
+          <w:lang w:val="en-US"/>
+        </w:rPr>
+      </w:pPr>
+      <w:r>
+        <w:rPr>
+          <w:rFonts w:ascii="Consolas" w:hAnsi="Consolas" w:cs="Consolas"/>
+          <w:sz w:val="24"/>
+          <w:szCs w:val="24"/>
+          <w:lang w:val="en-US"/>
+        </w:rPr>
+        <w:t>private double contar;</w:t>
+      </w:r>
+    </w:p>
+    <w:p>
+      <w:pPr>
+        <w:spacing w:line="240" w:lineRule="auto"/>
+        <w:rPr>
+          <w:lang w:val="en-US"/>
+        </w:rPr>
+      </w:pPr>
+      <w:r>
+        <w:rPr>
+          <w:rFonts w:ascii="Consolas" w:hAnsi="Consolas" w:cs="Consolas"/>
+          <w:sz w:val="24"/>
+          <w:szCs w:val="24"/>
+          <w:lang w:val="en-US"/>
+        </w:rPr>
+        <w:t>private double timer;</w:t>
+      </w:r>
+    </w:p>
+    <w:p>
+      <w:pPr>
+        <w:tabs>
+          <w:tab w:val="right" w:pos="8504"/>
+        </w:tabs>
+        <w:spacing w:line="240" w:lineRule="auto"/>
+        <w:rPr>
+          <w:rFonts w:cstheme="minorHAnsi"/>
+          <w:lang w:val="en-US"/>
+        </w:rPr>
+      </w:pPr>
+    </w:p>
+    <w:p>
+      <w:pPr>
+        <w:tabs>
+          <w:tab w:val="right" w:pos="8504"/>
+        </w:tabs>
+        <w:spacing w:line="240" w:lineRule="auto"/>
+        <w:rPr>
+          <w:rFonts w:cstheme="minorHAnsi"/>
+          <w:b/>
+          <w:bCs/>
+          <w:sz w:val="24"/>
+          <w:szCs w:val="24"/>
+          <w:lang w:val="en-US"/>
+        </w:rPr>
+      </w:pPr>
+      <w:r>
+        <w:rPr>
+          <w:rFonts w:cstheme="minorHAnsi"/>
+          <w:b/>
+          <w:bCs/>
+          <w:sz w:val="24"/>
+          <w:szCs w:val="24"/>
+          <w:lang w:val="en-US"/>
+        </w:rPr>
+        <w:t>Métodos:</w:t>
+      </w:r>
+    </w:p>
+    <w:p>
+      <w:pPr>
+        <w:tabs>
+          <w:tab w:val="right" w:pos="8504"/>
+        </w:tabs>
+        <w:spacing w:line="240" w:lineRule="auto"/>
+        <w:rPr>
+          <w:rFonts w:cstheme="minorHAnsi"/>
+          <w:sz w:val="24"/>
+          <w:szCs w:val="24"/>
+        </w:rPr>
+      </w:pPr>
+      <w:r>
+        <w:rPr>
+          <w:rFonts w:cstheme="minorHAnsi"/>
+          <w:sz w:val="24"/>
+          <w:szCs w:val="24"/>
+        </w:rPr>
+        <w:t xml:space="preserve">Tiempo (): Constructor del objeto </w:t>
+      </w:r>
+      <w:r>
+        <w:rPr>
+          <w:rFonts w:cstheme="minorHAnsi"/>
+          <w:sz w:val="24"/>
+          <w:szCs w:val="24"/>
+        </w:rPr>
+        <w:t>Tiempo.</w:t>
+      </w:r>
+    </w:p>
+    <w:p>
+      <w:pPr>
+        <w:spacing w:line="240" w:lineRule="auto"/>
+        <w:rPr>
+          <w:sz w:val="24"/>
+          <w:szCs w:val="24"/>
+        </w:rPr>
+      </w:pPr>
+      <w:r>
+        <w:rPr>
+          <w:sz w:val="24"/>
+          <w:szCs w:val="24"/>
+        </w:rPr>
+        <w:t>*Todas las variables de instancia tienen sus correspondientes Getters y Setters.</w:t>
+      </w:r>
+    </w:p>
+    <w:p>
+      <w:pPr>
+        <w:spacing w:line="240" w:lineRule="auto"/>
+        <w:rPr>
+          <w:sz w:val="24"/>
+          <w:szCs w:val="24"/>
+        </w:rPr>
+      </w:pPr>
+    </w:p>
+    <w:p>
+      <w:pPr>
+        <w:spacing w:line="240" w:lineRule="auto"/>
+        <w:rPr>
+          <w:b/>
+          <w:bCs/>
+          <w:sz w:val="32"/>
+          <w:szCs w:val="32"/>
+        </w:rPr>
+      </w:pPr>
+      <w:r>
+        <w:rPr>
+          <w:b/>
+          <w:bCs/>
+          <w:sz w:val="32"/>
+          <w:szCs w:val="32"/>
+        </w:rPr>
+        <w:t>Implementación</w:t>
+      </w:r>
+    </w:p>
+    <w:p>
+      <w:pPr>
+        <w:spacing w:line="240" w:lineRule="auto"/>
+        <w:rPr>
+          <w:b/>
+          <w:bCs/>
+          <w:sz w:val="24"/>
+          <w:szCs w:val="24"/>
+        </w:rPr>
+      </w:pPr>
+    </w:p>
+    <w:p>
+      <w:pPr>
+        <w:tabs>
+          <w:tab w:val="right" w:pos="8504"/>
+        </w:tabs>
+        <w:spacing w:line="240" w:lineRule="auto"/>
+        <w:rPr>
+          <w:rFonts w:cstheme="minorHAnsi"/>
+          <w:sz w:val="24"/>
+          <w:szCs w:val="24"/>
+        </w:rPr>
+      </w:pPr>
+    </w:p>
+    <w:p>
+      <w:pPr>
+        <w:tabs>
+          <w:tab w:val="right" w:pos="8504"/>
+        </w:tabs>
+        <w:spacing w:line="240" w:lineRule="auto"/>
+        <w:rPr>
+          <w:rFonts w:cstheme="minorHAnsi"/>
+          <w:b/>
+          <w:bCs/>
         </w:rPr>
       </w:pPr>
     </w:p>
     <w:sectPr>
+      <w:headerReference w:type="default" r:id="rId11"/>
       <w:pgSz w:w="11906" w:h="16838"/>
-      <w:pgMar w:top="1417" w:right="1701" w:bottom="1417" w:left="1701" w:header="708" w:footer="708" w:gutter="0"/>
+      <w:pgMar w:top="1417" w:right="1701" w:bottom="1417" w:left="1701" w:header="454" w:footer="708" w:gutter="0"/>
       <w:pgNumType w:start="0"/>
       <w:cols w:space="708"/>
       <w:titlePg/>
@@ -1862,6 +5165,118 @@
     </w:p>
   </w:footnote>
 </w:footnotes>
+</file>
+
+<file path=word/header1.xml><?xml version="1.0" encoding="utf-8"?>
+<w:hdr xmlns:wpc="http://schemas.microsoft.com/office/word/2010/wordprocessingCanvas" xmlns:cx="http://schemas.microsoft.com/office/drawing/2014/chartex" xmlns:cx1="http://schemas.microsoft.com/office/drawing/2015/9/8/chartex" xmlns:cx2="http://schemas.microsoft.com/office/drawing/2015/10/21/chartex" xmlns:cx3="http://schemas.microsoft.com/office/drawing/2016/5/9/chartex" xmlns:cx4="http://schemas.microsoft.com/office/drawing/2016/5/10/chartex" xmlns:cx5="http://schemas.microsoft.com/office/drawing/2016/5/11/chartex" xmlns:cx6="http://schemas.microsoft.com/office/drawing/2016/5/12/chartex" xmlns:cx7="http://schemas.microsoft.com/office/drawing/2016/5/13/chartex" xmlns:cx8="http://schemas.microsoft.com/office/drawing/2016/5/14/chartex" xmlns:mc="http://schemas.openxmlformats.org/markup-compatibility/2006" xmlns:aink="http://schemas.microsoft.com/office/drawing/2016/ink" xmlns:am3d="http://schemas.microsoft.com/office/drawing/2017/model3d" xmlns:o="urn:schemas-microsoft-com:office:office" xmlns:r="http://schemas.openxmlformats.org/officeDocument/2006/relationships" xmlns:m="http://schemas.openxmlformats.org/officeDocument/2006/math" xmlns:v="urn:schemas-microsoft-com:vml" xmlns:wp14="http://schemas.microsoft.com/office/word/2010/wordprocessingDrawing" xmlns:wp="http://schemas.openxmlformats.org/drawingml/2006/wordprocessingDrawing" xmlns:w10="urn:schemas-microsoft-com:office:word" xmlns:w="http://schemas.openxmlformats.org/wordprocessingml/2006/main" xmlns:w14="http://schemas.microsoft.com/office/word/2010/wordml" xmlns:w15="http://schemas.microsoft.com/office/word/2012/wordml" xmlns:w16cid="http://schemas.microsoft.com/office/word/2016/wordml/cid" xmlns:w16se="http://schemas.microsoft.com/office/word/2015/wordml/symex" xmlns:wpg="http://schemas.microsoft.com/office/word/2010/wordprocessingGroup" xmlns:wpi="http://schemas.microsoft.com/office/word/2010/wordprocessingInk" xmlns:wne="http://schemas.microsoft.com/office/word/2006/wordml" xmlns:wps="http://schemas.microsoft.com/office/word/2010/wordprocessingShape" mc:Ignorable="w14 w15 w16se w16cid wp14">
+  <w:tbl>
+    <w:tblPr>
+      <w:tblW w:w="5000" w:type="pct"/>
+      <w:tblCellMar>
+        <w:left w:w="0" w:type="dxa"/>
+        <w:right w:w="0" w:type="dxa"/>
+      </w:tblCellMar>
+      <w:tblLook w:val="04A0" w:firstRow="1" w:lastRow="0" w:firstColumn="1" w:lastColumn="0" w:noHBand="0" w:noVBand="1"/>
+    </w:tblPr>
+    <w:tblGrid>
+      <w:gridCol w:w="2835"/>
+      <w:gridCol w:w="2835"/>
+      <w:gridCol w:w="2834"/>
+    </w:tblGrid>
+    <w:tr>
+      <w:trPr>
+        <w:trHeight w:val="720"/>
+      </w:trPr>
+      <w:tc>
+        <w:tcPr>
+          <w:tcW w:w="1667" w:type="pct"/>
+        </w:tcPr>
+        <w:p>
+          <w:pPr>
+            <w:pStyle w:val="Header"/>
+            <w:rPr>
+              <w:color w:val="4472C4" w:themeColor="accent1"/>
+            </w:rPr>
+          </w:pPr>
+        </w:p>
+      </w:tc>
+      <w:tc>
+        <w:tcPr>
+          <w:tcW w:w="1667" w:type="pct"/>
+        </w:tcPr>
+        <w:p>
+          <w:pPr>
+            <w:pStyle w:val="Header"/>
+            <w:jc w:val="center"/>
+            <w:rPr>
+              <w:color w:val="4472C4" w:themeColor="accent1"/>
+            </w:rPr>
+          </w:pPr>
+        </w:p>
+      </w:tc>
+      <w:tc>
+        <w:tcPr>
+          <w:tcW w:w="1666" w:type="pct"/>
+        </w:tcPr>
+        <w:p>
+          <w:pPr>
+            <w:pStyle w:val="Header"/>
+            <w:jc w:val="right"/>
+            <w:rPr>
+              <w:color w:val="4472C4" w:themeColor="accent1"/>
+            </w:rPr>
+          </w:pPr>
+          <w:r>
+            <w:rPr>
+              <w:color w:val="4472C4" w:themeColor="accent1"/>
+              <w:sz w:val="24"/>
+              <w:szCs w:val="24"/>
+            </w:rPr>
+            <w:fldChar w:fldCharType="begin"/>
+          </w:r>
+          <w:r>
+            <w:rPr>
+              <w:color w:val="4472C4" w:themeColor="accent1"/>
+              <w:sz w:val="24"/>
+              <w:szCs w:val="24"/>
+            </w:rPr>
+            <w:instrText xml:space="preserve"> PAGE   \* MERGEFORMAT </w:instrText>
+          </w:r>
+          <w:r>
+            <w:rPr>
+              <w:color w:val="4472C4" w:themeColor="accent1"/>
+              <w:sz w:val="24"/>
+              <w:szCs w:val="24"/>
+            </w:rPr>
+            <w:fldChar w:fldCharType="separate"/>
+          </w:r>
+          <w:r>
+            <w:rPr>
+              <w:noProof/>
+              <w:color w:val="4472C4" w:themeColor="accent1"/>
+              <w:sz w:val="24"/>
+              <w:szCs w:val="24"/>
+            </w:rPr>
+            <w:t>0</w:t>
+          </w:r>
+          <w:r>
+            <w:rPr>
+              <w:color w:val="4472C4" w:themeColor="accent1"/>
+              <w:sz w:val="24"/>
+              <w:szCs w:val="24"/>
+            </w:rPr>
+            <w:fldChar w:fldCharType="end"/>
+          </w:r>
+        </w:p>
+      </w:tc>
+    </w:tr>
+  </w:tbl>
+  <w:p>
+    <w:pPr>
+      <w:pStyle w:val="Header"/>
+    </w:pPr>
+  </w:p>
+</w:hdr>
 </file>
 
 <file path=word/numbering.xml><?xml version="1.0" encoding="utf-8"?>
@@ -1979,8 +5394,124 @@
       </w:rPr>
     </w:lvl>
   </w:abstractNum>
+  <w:abstractNum w:abstractNumId="1" w15:restartNumberingAfterBreak="0">
+    <w:nsid w:val="65C74897"/>
+    <w:multiLevelType w:val="multilevel"/>
+    <w:tmpl w:val="3E328B9C"/>
+    <w:lvl w:ilvl="0">
+      <w:start w:val="1"/>
+      <w:numFmt w:val="bullet"/>
+      <w:lvlText w:val="●"/>
+      <w:lvlJc w:val="left"/>
+      <w:pPr>
+        <w:ind w:left="720" w:hanging="360"/>
+      </w:pPr>
+      <w:rPr>
+        <w:rFonts w:ascii="Noto Sans Symbols" w:eastAsia="Noto Sans Symbols" w:hAnsi="Noto Sans Symbols" w:cs="Noto Sans Symbols"/>
+      </w:rPr>
+    </w:lvl>
+    <w:lvl w:ilvl="1">
+      <w:start w:val="1"/>
+      <w:numFmt w:val="bullet"/>
+      <w:lvlText w:val="o"/>
+      <w:lvlJc w:val="left"/>
+      <w:pPr>
+        <w:ind w:left="1440" w:hanging="360"/>
+      </w:pPr>
+      <w:rPr>
+        <w:rFonts w:ascii="Courier New" w:eastAsia="Courier New" w:hAnsi="Courier New" w:cs="Courier New"/>
+      </w:rPr>
+    </w:lvl>
+    <w:lvl w:ilvl="2">
+      <w:start w:val="1"/>
+      <w:numFmt w:val="bullet"/>
+      <w:lvlText w:val="▪"/>
+      <w:lvlJc w:val="left"/>
+      <w:pPr>
+        <w:ind w:left="2160" w:hanging="360"/>
+      </w:pPr>
+      <w:rPr>
+        <w:rFonts w:ascii="Noto Sans Symbols" w:eastAsia="Noto Sans Symbols" w:hAnsi="Noto Sans Symbols" w:cs="Noto Sans Symbols"/>
+      </w:rPr>
+    </w:lvl>
+    <w:lvl w:ilvl="3">
+      <w:start w:val="1"/>
+      <w:numFmt w:val="bullet"/>
+      <w:lvlText w:val="●"/>
+      <w:lvlJc w:val="left"/>
+      <w:pPr>
+        <w:ind w:left="2880" w:hanging="360"/>
+      </w:pPr>
+      <w:rPr>
+        <w:rFonts w:ascii="Noto Sans Symbols" w:eastAsia="Noto Sans Symbols" w:hAnsi="Noto Sans Symbols" w:cs="Noto Sans Symbols"/>
+      </w:rPr>
+    </w:lvl>
+    <w:lvl w:ilvl="4">
+      <w:start w:val="1"/>
+      <w:numFmt w:val="bullet"/>
+      <w:lvlText w:val="o"/>
+      <w:lvlJc w:val="left"/>
+      <w:pPr>
+        <w:ind w:left="3600" w:hanging="360"/>
+      </w:pPr>
+      <w:rPr>
+        <w:rFonts w:ascii="Courier New" w:eastAsia="Courier New" w:hAnsi="Courier New" w:cs="Courier New"/>
+      </w:rPr>
+    </w:lvl>
+    <w:lvl w:ilvl="5">
+      <w:start w:val="1"/>
+      <w:numFmt w:val="bullet"/>
+      <w:lvlText w:val="▪"/>
+      <w:lvlJc w:val="left"/>
+      <w:pPr>
+        <w:ind w:left="4320" w:hanging="360"/>
+      </w:pPr>
+      <w:rPr>
+        <w:rFonts w:ascii="Noto Sans Symbols" w:eastAsia="Noto Sans Symbols" w:hAnsi="Noto Sans Symbols" w:cs="Noto Sans Symbols"/>
+      </w:rPr>
+    </w:lvl>
+    <w:lvl w:ilvl="6">
+      <w:start w:val="1"/>
+      <w:numFmt w:val="bullet"/>
+      <w:lvlText w:val="●"/>
+      <w:lvlJc w:val="left"/>
+      <w:pPr>
+        <w:ind w:left="5040" w:hanging="360"/>
+      </w:pPr>
+      <w:rPr>
+        <w:rFonts w:ascii="Noto Sans Symbols" w:eastAsia="Noto Sans Symbols" w:hAnsi="Noto Sans Symbols" w:cs="Noto Sans Symbols"/>
+      </w:rPr>
+    </w:lvl>
+    <w:lvl w:ilvl="7">
+      <w:start w:val="1"/>
+      <w:numFmt w:val="bullet"/>
+      <w:lvlText w:val="o"/>
+      <w:lvlJc w:val="left"/>
+      <w:pPr>
+        <w:ind w:left="5760" w:hanging="360"/>
+      </w:pPr>
+      <w:rPr>
+        <w:rFonts w:ascii="Courier New" w:eastAsia="Courier New" w:hAnsi="Courier New" w:cs="Courier New"/>
+      </w:rPr>
+    </w:lvl>
+    <w:lvl w:ilvl="8">
+      <w:start w:val="1"/>
+      <w:numFmt w:val="bullet"/>
+      <w:lvlText w:val="▪"/>
+      <w:lvlJc w:val="left"/>
+      <w:pPr>
+        <w:ind w:left="6480" w:hanging="360"/>
+      </w:pPr>
+      <w:rPr>
+        <w:rFonts w:ascii="Noto Sans Symbols" w:eastAsia="Noto Sans Symbols" w:hAnsi="Noto Sans Symbols" w:cs="Noto Sans Symbols"/>
+      </w:rPr>
+    </w:lvl>
+  </w:abstractNum>
   <w:num w:numId="1">
     <w:abstractNumId w:val="0"/>
+  </w:num>
+  <w:num w:numId="2">
+    <w:abstractNumId w:val="1"/>
   </w:num>
 </w:numbering>
 </file>
@@ -2799,10 +6330,22 @@
 </CoverPageProperties>
 </file>
 
+<file path=customXml/item2.xml><?xml version="1.0" encoding="utf-8"?>
+<b:Sources xmlns:b="http://schemas.openxmlformats.org/officeDocument/2006/bibliography" xmlns="http://schemas.openxmlformats.org/officeDocument/2006/bibliography" SelectedStyle="\APASixthEditionOfficeOnline.xsl" StyleName="APA" Version="6"/>
+</file>
+
 <file path=customXml/itemProps1.xml><?xml version="1.0" encoding="utf-8"?>
 <ds:datastoreItem xmlns:ds="http://schemas.openxmlformats.org/officeDocument/2006/customXml" ds:itemID="{55AF091B-3C7A-41E3-B477-F2FDAA23CFDA}">
   <ds:schemaRefs>
     <ds:schemaRef ds:uri="http://schemas.microsoft.com/office/2006/coverPageProps"/>
   </ds:schemaRefs>
 </ds:datastoreItem>
+</file>
+
+<file path=customXml/itemProps2.xml><?xml version="1.0" encoding="utf-8"?>
+<ds:datastoreItem xmlns:ds="http://schemas.openxmlformats.org/officeDocument/2006/customXml" ds:itemID="{4AE0DD5A-EA04-42C9-9B6C-2744A56E25D9}">
+  <ds:schemaRefs>
+    <ds:schemaRef ds:uri="http://schemas.openxmlformats.org/officeDocument/2006/bibliography"/>
+  </ds:schemaRefs>
+</ds:datastoreItem>
 </file>
</xml_diff>